<commit_message>
Project write up stuff
</commit_message>
<xml_diff>
--- a/DOTA2 Recent Game Analyzer Store Desc.docx
+++ b/DOTA2 Recent Game Analyzer Store Desc.docx
@@ -1,6 +1,6 @@
 
 <file path=word/document.xml><?xml version="1.0" encoding="utf-8"?>
-<w:document xmlns:wpc="http://schemas.microsoft.com/office/word/2010/wordprocessingCanvas" xmlns:cx="http://schemas.microsoft.com/office/drawing/2014/chartex" xmlns:cx1="http://schemas.microsoft.com/office/drawing/2015/9/8/chartex" xmlns:mc="http://schemas.openxmlformats.org/markup-compatibility/2006" xmlns:o="urn:schemas-microsoft-com:office:office" xmlns:r="http://schemas.openxmlformats.org/officeDocument/2006/relationships" xmlns:m="http://schemas.openxmlformats.org/officeDocument/2006/math" xmlns:v="urn:schemas-microsoft-com:vml" xmlns:wp14="http://schemas.microsoft.com/office/word/2010/wordprocessingDrawing" xmlns:wp="http://schemas.openxmlformats.org/drawingml/2006/wordprocessingDrawing" xmlns:w10="urn:schemas-microsoft-com:office:word" xmlns:w="http://schemas.openxmlformats.org/wordprocessingml/2006/main" xmlns:w14="http://schemas.microsoft.com/office/word/2010/wordml" xmlns:w15="http://schemas.microsoft.com/office/word/2012/wordml" xmlns:w16se="http://schemas.microsoft.com/office/word/2015/wordml/symex" xmlns:wpg="http://schemas.microsoft.com/office/word/2010/wordprocessingGroup" xmlns:wpi="http://schemas.microsoft.com/office/word/2010/wordprocessingInk" xmlns:wne="http://schemas.microsoft.com/office/word/2006/wordml" xmlns:wps="http://schemas.microsoft.com/office/word/2010/wordprocessingShape" mc:Ignorable="w14 w15 w16se wp14">
+<w:document xmlns:wpc="http://schemas.microsoft.com/office/word/2010/wordprocessingCanvas" xmlns:mc="http://schemas.openxmlformats.org/markup-compatibility/2006" xmlns:o="urn:schemas-microsoft-com:office:office" xmlns:r="http://schemas.openxmlformats.org/officeDocument/2006/relationships" xmlns:m="http://schemas.openxmlformats.org/officeDocument/2006/math" xmlns:v="urn:schemas-microsoft-com:vml" xmlns:wp14="http://schemas.microsoft.com/office/word/2010/wordprocessingDrawing" xmlns:wp="http://schemas.openxmlformats.org/drawingml/2006/wordprocessingDrawing" xmlns:w10="urn:schemas-microsoft-com:office:word" xmlns:w="http://schemas.openxmlformats.org/wordprocessingml/2006/main" xmlns:w14="http://schemas.microsoft.com/office/word/2010/wordml" xmlns:wpg="http://schemas.microsoft.com/office/word/2010/wordprocessingGroup" xmlns:wpi="http://schemas.microsoft.com/office/word/2010/wordprocessingInk" xmlns:wne="http://schemas.microsoft.com/office/word/2006/wordml" xmlns:wps="http://schemas.microsoft.com/office/word/2010/wordprocessingShape" mc:Ignorable="w14 wp14">
   <w:body>
     <w:p>
       <w:pPr>
@@ -72,7 +72,7 @@
       <w:r>
         <w:rPr>
           <w:noProof/>
-          <w:lang w:val="en-US"/>
+          <w:lang w:eastAsia="en-CA"/>
         </w:rPr>
         <w:drawing>
           <wp:inline distT="0" distB="0" distL="0" distR="0">
@@ -87,59 +87,6 @@
                 <pic:pic xmlns:pic="http://schemas.openxmlformats.org/drawingml/2006/picture">
                   <pic:nvPicPr>
                     <pic:cNvPr id="8" name="device-2016-01-08-030509.png"/>
-                    <pic:cNvPicPr/>
-                  </pic:nvPicPr>
-                  <pic:blipFill>
-                    <a:blip r:embed="rId8" cstate="print">
-                      <a:extLst>
-                        <a:ext uri="{28A0092B-C50C-407E-A947-70E740481C1C}">
-                          <a14:useLocalDpi xmlns:a14="http://schemas.microsoft.com/office/drawing/2010/main" val="0"/>
-                        </a:ext>
-                      </a:extLst>
-                    </a:blip>
-                    <a:stretch>
-                      <a:fillRect/>
-                    </a:stretch>
-                  </pic:blipFill>
-                  <pic:spPr>
-                    <a:xfrm>
-                      <a:off x="0" y="0"/>
-                      <a:ext cx="1944000" cy="3240000"/>
-                    </a:xfrm>
-                    <a:prstGeom prst="rect">
-                      <a:avLst/>
-                    </a:prstGeom>
-                  </pic:spPr>
-                </pic:pic>
-              </a:graphicData>
-            </a:graphic>
-          </wp:inline>
-        </w:drawing>
-      </w:r>
-      <w:r>
-        <w:rPr>
-          <w:lang w:val="en-US"/>
-        </w:rPr>
-        <w:t xml:space="preserve">   </w:t>
-      </w:r>
-      <w:r>
-        <w:rPr>
-          <w:noProof/>
-          <w:lang w:val="en-US"/>
-        </w:rPr>
-        <w:drawing>
-          <wp:inline distT="0" distB="0" distL="0" distR="0" wp14:anchorId="22EBDDEB" wp14:editId="4DAD3F3C">
-            <wp:extent cx="1944000" cy="3240000"/>
-            <wp:effectExtent l="0" t="0" r="0" b="0"/>
-            <wp:docPr id="13" name="Picture 13"/>
-            <wp:cNvGraphicFramePr>
-              <a:graphicFrameLocks xmlns:a="http://schemas.openxmlformats.org/drawingml/2006/main" noChangeAspect="1"/>
-            </wp:cNvGraphicFramePr>
-            <a:graphic xmlns:a="http://schemas.openxmlformats.org/drawingml/2006/main">
-              <a:graphicData uri="http://schemas.openxmlformats.org/drawingml/2006/picture">
-                <pic:pic xmlns:pic="http://schemas.openxmlformats.org/drawingml/2006/picture">
-                  <pic:nvPicPr>
-                    <pic:cNvPr id="13" name="device-2016-01-08-030550.png"/>
                     <pic:cNvPicPr/>
                   </pic:nvPicPr>
                   <pic:blipFill>
@@ -178,13 +125,13 @@
       <w:r>
         <w:rPr>
           <w:noProof/>
-          <w:lang w:val="en-US"/>
+          <w:lang w:eastAsia="en-CA"/>
         </w:rPr>
         <w:drawing>
-          <wp:inline distT="0" distB="0" distL="0" distR="0" wp14:anchorId="69B7D1F1" wp14:editId="4BFE0AAE">
+          <wp:inline distT="0" distB="0" distL="0" distR="0" wp14:anchorId="22EBDDEB" wp14:editId="4DAD3F3C">
             <wp:extent cx="1944000" cy="3240000"/>
             <wp:effectExtent l="0" t="0" r="0" b="0"/>
-            <wp:docPr id="12" name="Picture 12"/>
+            <wp:docPr id="13" name="Picture 13"/>
             <wp:cNvGraphicFramePr>
               <a:graphicFrameLocks xmlns:a="http://schemas.openxmlformats.org/drawingml/2006/main" noChangeAspect="1"/>
             </wp:cNvGraphicFramePr>
@@ -192,7 +139,7 @@
               <a:graphicData uri="http://schemas.openxmlformats.org/drawingml/2006/picture">
                 <pic:pic xmlns:pic="http://schemas.openxmlformats.org/drawingml/2006/picture">
                   <pic:nvPicPr>
-                    <pic:cNvPr id="12" name="device-2016-01-08-030529.png"/>
+                    <pic:cNvPr id="13" name="device-2016-01-08-030550.png"/>
                     <pic:cNvPicPr/>
                   </pic:nvPicPr>
                   <pic:blipFill>
@@ -222,32 +169,22 @@
           </wp:inline>
         </w:drawing>
       </w:r>
-    </w:p>
-    <w:p>
-      <w:pPr>
-        <w:jc w:val="center"/>
-        <w:rPr>
-          <w:lang w:val="en-US"/>
-        </w:rPr>
-      </w:pPr>
-    </w:p>
-    <w:p>
-      <w:pPr>
-        <w:jc w:val="center"/>
-        <w:rPr>
-          <w:lang w:val="en-US"/>
-        </w:rPr>
-      </w:pPr>
+      <w:r>
+        <w:rPr>
+          <w:lang w:val="en-US"/>
+        </w:rPr>
+        <w:t xml:space="preserve">   </w:t>
+      </w:r>
       <w:r>
         <w:rPr>
           <w:noProof/>
-          <w:lang w:val="en-US"/>
+          <w:lang w:eastAsia="en-CA"/>
         </w:rPr>
         <w:drawing>
-          <wp:inline distT="0" distB="0" distL="0" distR="0" wp14:anchorId="25E3E904" wp14:editId="336F10CD">
+          <wp:inline distT="0" distB="0" distL="0" distR="0" wp14:anchorId="69B7D1F1" wp14:editId="4BFE0AAE">
             <wp:extent cx="1944000" cy="3240000"/>
             <wp:effectExtent l="0" t="0" r="0" b="0"/>
-            <wp:docPr id="14" name="Picture 14"/>
+            <wp:docPr id="12" name="Picture 12"/>
             <wp:cNvGraphicFramePr>
               <a:graphicFrameLocks xmlns:a="http://schemas.openxmlformats.org/drawingml/2006/main" noChangeAspect="1"/>
             </wp:cNvGraphicFramePr>
@@ -255,7 +192,7 @@
               <a:graphicData uri="http://schemas.openxmlformats.org/drawingml/2006/picture">
                 <pic:pic xmlns:pic="http://schemas.openxmlformats.org/drawingml/2006/picture">
                   <pic:nvPicPr>
-                    <pic:cNvPr id="14" name="device-2016-01-08-030658.png"/>
+                    <pic:cNvPr id="12" name="device-2016-01-08-030529.png"/>
                     <pic:cNvPicPr/>
                   </pic:nvPicPr>
                   <pic:blipFill>
@@ -285,6 +222,69 @@
           </wp:inline>
         </w:drawing>
       </w:r>
+    </w:p>
+    <w:p>
+      <w:pPr>
+        <w:jc w:val="center"/>
+        <w:rPr>
+          <w:lang w:val="en-US"/>
+        </w:rPr>
+      </w:pPr>
+    </w:p>
+    <w:p>
+      <w:pPr>
+        <w:jc w:val="center"/>
+        <w:rPr>
+          <w:lang w:val="en-US"/>
+        </w:rPr>
+      </w:pPr>
+      <w:r>
+        <w:rPr>
+          <w:noProof/>
+          <w:lang w:eastAsia="en-CA"/>
+        </w:rPr>
+        <w:drawing>
+          <wp:inline distT="0" distB="0" distL="0" distR="0" wp14:anchorId="25E3E904" wp14:editId="336F10CD">
+            <wp:extent cx="1944000" cy="3240000"/>
+            <wp:effectExtent l="0" t="0" r="0" b="0"/>
+            <wp:docPr id="14" name="Picture 14"/>
+            <wp:cNvGraphicFramePr>
+              <a:graphicFrameLocks xmlns:a="http://schemas.openxmlformats.org/drawingml/2006/main" noChangeAspect="1"/>
+            </wp:cNvGraphicFramePr>
+            <a:graphic xmlns:a="http://schemas.openxmlformats.org/drawingml/2006/main">
+              <a:graphicData uri="http://schemas.openxmlformats.org/drawingml/2006/picture">
+                <pic:pic xmlns:pic="http://schemas.openxmlformats.org/drawingml/2006/picture">
+                  <pic:nvPicPr>
+                    <pic:cNvPr id="14" name="device-2016-01-08-030658.png"/>
+                    <pic:cNvPicPr/>
+                  </pic:nvPicPr>
+                  <pic:blipFill>
+                    <a:blip r:embed="rId12" cstate="print">
+                      <a:extLst>
+                        <a:ext uri="{28A0092B-C50C-407E-A947-70E740481C1C}">
+                          <a14:useLocalDpi xmlns:a14="http://schemas.microsoft.com/office/drawing/2010/main" val="0"/>
+                        </a:ext>
+                      </a:extLst>
+                    </a:blip>
+                    <a:stretch>
+                      <a:fillRect/>
+                    </a:stretch>
+                  </pic:blipFill>
+                  <pic:spPr>
+                    <a:xfrm>
+                      <a:off x="0" y="0"/>
+                      <a:ext cx="1944000" cy="3240000"/>
+                    </a:xfrm>
+                    <a:prstGeom prst="rect">
+                      <a:avLst/>
+                    </a:prstGeom>
+                  </pic:spPr>
+                </pic:pic>
+              </a:graphicData>
+            </a:graphic>
+          </wp:inline>
+        </w:drawing>
+      </w:r>
       <w:r>
         <w:rPr>
           <w:lang w:val="en-US"/>
@@ -294,7 +294,7 @@
       <w:r>
         <w:rPr>
           <w:noProof/>
-          <w:lang w:val="en-US"/>
+          <w:lang w:eastAsia="en-CA"/>
         </w:rPr>
         <w:drawing>
           <wp:inline distT="0" distB="0" distL="0" distR="0">
@@ -314,7 +314,7 @@
                     </pic:cNvPicPr>
                   </pic:nvPicPr>
                   <pic:blipFill>
-                    <a:blip r:embed="rId12" cstate="print">
+                    <a:blip r:embed="rId13" cstate="print">
                       <a:extLst>
                         <a:ext uri="{28A0092B-C50C-407E-A947-70E740481C1C}">
                           <a14:useLocalDpi xmlns:a14="http://schemas.microsoft.com/office/drawing/2010/main" val="0"/>
@@ -399,7 +399,21 @@
         <w:rPr>
           <w:lang w:val="en-US"/>
         </w:rPr>
-        <w:t xml:space="preserve">Quickly search and analyze recent DOTA2 games and brush up on your game knowledge!  With our app checking out the meta game has never been easier. Results for recent games along with how each player did are available at your fingertips. You don’t need to tab out of your game to check a hero’s abilities, you don’t even need to type! Just scroll through the list and find what you need! Not completely sure how a hero or item interacts or is used? There’s an extra section for looking up your preferred hero and favorite items. </w:t>
+        <w:t xml:space="preserve">Quickly search and analyze recent DOTA2 games and brush up on your game knowledge!  With our app checking out the </w:t>
+      </w:r>
+      <w:proofErr w:type="gramStart"/>
+      <w:r>
+        <w:rPr>
+          <w:lang w:val="en-US"/>
+        </w:rPr>
+        <w:t>meta</w:t>
+      </w:r>
+      <w:proofErr w:type="gramEnd"/>
+      <w:r>
+        <w:rPr>
+          <w:lang w:val="en-US"/>
+        </w:rPr>
+        <w:t xml:space="preserve"> game has never been easier. Results for recent games along with how each player did are available at your fingertips. You don’t need to tab out of your game to check a hero’s abilities, you don’t even need to type! Just scroll through the list and find what you need! Not completely sure how a hero or item interacts or is used? There’s an extra section for looking up your preferred hero and favorite items. </w:t>
       </w:r>
     </w:p>
     <w:p>
@@ -424,13 +438,95 @@
         <w:rPr>
           <w:lang w:val="en-US"/>
         </w:rPr>
-        <w:t>for people who wants to get in shape</w:t>
-      </w:r>
-      <w:r>
-        <w:rPr>
-          <w:lang w:val="en-US"/>
-        </w:rPr>
-        <w:t xml:space="preserve"> with the current meta of the game Dota 2. We specialize the statistic of the game, most recent match information, items and heroes’ information as well as match’s detail.</w:t>
+        <w:t>for people who want</w:t>
+      </w:r>
+      <w:r>
+        <w:rPr>
+          <w:lang w:val="en-US"/>
+        </w:rPr>
+        <w:t xml:space="preserve"> to get in shape</w:t>
+      </w:r>
+      <w:r>
+        <w:rPr>
+          <w:lang w:val="en-US"/>
+        </w:rPr>
+        <w:t xml:space="preserve"> with the current </w:t>
+      </w:r>
+      <w:proofErr w:type="gramStart"/>
+      <w:r>
+        <w:rPr>
+          <w:lang w:val="en-US"/>
+        </w:rPr>
+        <w:t>meta</w:t>
+      </w:r>
+      <w:proofErr w:type="gramEnd"/>
+      <w:r>
+        <w:rPr>
+          <w:lang w:val="en-US"/>
+        </w:rPr>
+        <w:t xml:space="preserve"> o</w:t>
+      </w:r>
+      <w:r>
+        <w:rPr>
+          <w:lang w:val="en-US"/>
+        </w:rPr>
+        <w:t xml:space="preserve">f the game </w:t>
+      </w:r>
+      <w:proofErr w:type="spellStart"/>
+      <w:r>
+        <w:rPr>
+          <w:lang w:val="en-US"/>
+        </w:rPr>
+        <w:t>Dota</w:t>
+      </w:r>
+      <w:proofErr w:type="spellEnd"/>
+      <w:r>
+        <w:rPr>
+          <w:lang w:val="en-US"/>
+        </w:rPr>
+        <w:t xml:space="preserve"> 2. We display</w:t>
+      </w:r>
+      <w:r>
+        <w:rPr>
+          <w:lang w:val="en-US"/>
+        </w:rPr>
+        <w:t xml:space="preserve"> the statistic</w:t>
+      </w:r>
+      <w:r>
+        <w:rPr>
+          <w:lang w:val="en-US"/>
+        </w:rPr>
+        <w:t>s</w:t>
+      </w:r>
+      <w:r>
+        <w:rPr>
+          <w:lang w:val="en-US"/>
+        </w:rPr>
+        <w:t xml:space="preserve"> of the game, most recent match information, items and heroe</w:t>
+      </w:r>
+      <w:r>
+        <w:rPr>
+          <w:lang w:val="en-US"/>
+        </w:rPr>
+        <w:t>s’ information as well as</w:t>
+      </w:r>
+      <w:r>
+        <w:rPr>
+          <w:lang w:val="en-US"/>
+        </w:rPr>
+        <w:t xml:space="preserve"> detail</w:t>
+      </w:r>
+      <w:r>
+        <w:rPr>
+          <w:lang w:val="en-US"/>
+        </w:rPr>
+        <w:t>s about each match</w:t>
+      </w:r>
+      <w:r>
+        <w:rPr>
+          <w:lang w:val="en-US"/>
+        </w:rPr>
+        <w:t>.</w:t>
       </w:r>
     </w:p>
     <w:p>
@@ -449,7 +545,13 @@
         <w:rPr>
           <w:lang w:val="en-US"/>
         </w:rPr>
-        <w:t xml:space="preserve"> is the best app to really help you to access </w:t>
+        <w:t xml:space="preserve"> is the best app to</w:t>
+      </w:r>
+      <w:r>
+        <w:rPr>
+          <w:lang w:val="en-US"/>
+        </w:rPr>
+        <w:t xml:space="preserve"> help you to access </w:t>
       </w:r>
       <w:r>
         <w:rPr>
@@ -485,13 +587,13 @@
         <w:rPr>
           <w:lang w:val="en-US"/>
         </w:rPr>
-        <w:t xml:space="preserve">the most recent and useful matches </w:t>
-      </w:r>
-      <w:r>
-        <w:rPr>
-          <w:lang w:val="en-US"/>
-        </w:rPr>
-        <w:t>DOTA2 games.</w:t>
+        <w:t>the most recent matches</w:t>
+      </w:r>
+      <w:r>
+        <w:rPr>
+          <w:lang w:val="en-US"/>
+        </w:rPr>
+        <w:t>.</w:t>
       </w:r>
     </w:p>
     <w:p>
@@ -523,6 +625,12 @@
         </w:rPr>
         <w:t>updated automatically</w:t>
       </w:r>
+      <w:r>
+        <w:rPr>
+          <w:lang w:val="en-US"/>
+        </w:rPr>
+        <w:t>.</w:t>
+      </w:r>
     </w:p>
     <w:p>
       <w:pPr>
@@ -595,68 +703,20 @@
         </w:rPr>
         <w:t>Scroll through a list of items and decide on your next purchase while in game.</w:t>
       </w:r>
-    </w:p>
-    <w:p>
-      <w:pPr>
-        <w:pStyle w:val="ListParagraph"/>
-        <w:numPr>
-          <w:ilvl w:val="0"/>
-          <w:numId w:val="1"/>
-        </w:numPr>
-        <w:rPr>
-          <w:lang w:val="en-US"/>
-        </w:rPr>
-      </w:pPr>
-      <w:r>
-        <w:rPr>
-          <w:lang w:val="en-US"/>
-        </w:rPr>
-        <w:t xml:space="preserve">Strongly adapt with any Android version. </w:t>
-      </w:r>
-    </w:p>
-    <w:p>
-      <w:pPr>
-        <w:rPr>
-          <w:lang w:val="en-US"/>
-        </w:rPr>
-      </w:pPr>
-      <w:r>
-        <w:rPr>
-          <w:lang w:val="en-US"/>
-        </w:rPr>
-        <w:t xml:space="preserve">It’s time for you to start the game and archive higher rank MMR. Let us guide you through </w:t>
-      </w:r>
-      <w:r>
-        <w:rPr>
-          <w:lang w:val="en-US"/>
-        </w:rPr>
-        <w:t xml:space="preserve">the </w:t>
-      </w:r>
-      <w:r>
-        <w:rPr>
-          <w:lang w:val="en-US"/>
-        </w:rPr>
-        <w:t>DOTA2 Recent Game Analyzer</w:t>
-      </w:r>
-      <w:r>
-        <w:rPr>
-          <w:lang w:val="en-US"/>
-        </w:rPr>
-        <w:t>.</w:t>
-      </w:r>
-    </w:p>
-    <w:p>
-      <w:pPr>
+      <w:bookmarkStart w:id="0" w:name="_GoBack"/>
+      <w:bookmarkEnd w:id="0"/>
+    </w:p>
+    <w:p>
+      <w:pPr>
+        <w:rPr>
+          <w:lang w:val="en-US"/>
+        </w:rPr>
+      </w:pPr>
+      <w:r>
         <w:rPr>
           <w:b/>
           <w:lang w:val="en-US"/>
         </w:rPr>
-      </w:pPr>
-      <w:r>
-        <w:rPr>
-          <w:b/>
-          <w:lang w:val="en-US"/>
-        </w:rPr>
         <w:t>Notes:</w:t>
       </w:r>
     </w:p>
@@ -690,7 +750,7 @@
         </w:rPr>
         <w:t xml:space="preserve"> Ancients 2 (DOTA2) name and all related graphics belong to Valve. To play the game, go to: </w:t>
       </w:r>
-      <w:hyperlink r:id="rId13" w:history="1">
+      <w:hyperlink r:id="rId14" w:history="1">
         <w:r>
           <w:rPr>
             <w:rStyle w:val="Hyperlink"/>
@@ -699,8 +759,6 @@
           <w:t>http://store.steampowered.com/app/570/</w:t>
         </w:r>
       </w:hyperlink>
-      <w:bookmarkStart w:id="0" w:name="_GoBack"/>
-      <w:bookmarkEnd w:id="0"/>
     </w:p>
     <w:p>
       <w:pPr>
@@ -726,7 +784,7 @@
 </file>
 
 <file path=word/endnotes.xml><?xml version="1.0" encoding="utf-8"?>
-<w:endnotes xmlns:wpc="http://schemas.microsoft.com/office/word/2010/wordprocessingCanvas" xmlns:cx="http://schemas.microsoft.com/office/drawing/2014/chartex" xmlns:cx1="http://schemas.microsoft.com/office/drawing/2015/9/8/chartex" xmlns:mc="http://schemas.openxmlformats.org/markup-compatibility/2006" xmlns:o="urn:schemas-microsoft-com:office:office" xmlns:r="http://schemas.openxmlformats.org/officeDocument/2006/relationships" xmlns:m="http://schemas.openxmlformats.org/officeDocument/2006/math" xmlns:v="urn:schemas-microsoft-com:vml" xmlns:wp14="http://schemas.microsoft.com/office/word/2010/wordprocessingDrawing" xmlns:wp="http://schemas.openxmlformats.org/drawingml/2006/wordprocessingDrawing" xmlns:w10="urn:schemas-microsoft-com:office:word" xmlns:w="http://schemas.openxmlformats.org/wordprocessingml/2006/main" xmlns:w14="http://schemas.microsoft.com/office/word/2010/wordml" xmlns:w15="http://schemas.microsoft.com/office/word/2012/wordml" xmlns:w16se="http://schemas.microsoft.com/office/word/2015/wordml/symex" xmlns:wpg="http://schemas.microsoft.com/office/word/2010/wordprocessingGroup" xmlns:wpi="http://schemas.microsoft.com/office/word/2010/wordprocessingInk" xmlns:wne="http://schemas.microsoft.com/office/word/2006/wordml" xmlns:wps="http://schemas.microsoft.com/office/word/2010/wordprocessingShape" mc:Ignorable="w14 w15 w16se wp14">
+<w:endnotes xmlns:wpc="http://schemas.microsoft.com/office/word/2010/wordprocessingCanvas" xmlns:mc="http://schemas.openxmlformats.org/markup-compatibility/2006" xmlns:o="urn:schemas-microsoft-com:office:office" xmlns:r="http://schemas.openxmlformats.org/officeDocument/2006/relationships" xmlns:m="http://schemas.openxmlformats.org/officeDocument/2006/math" xmlns:v="urn:schemas-microsoft-com:vml" xmlns:wp14="http://schemas.microsoft.com/office/word/2010/wordprocessingDrawing" xmlns:wp="http://schemas.openxmlformats.org/drawingml/2006/wordprocessingDrawing" xmlns:w10="urn:schemas-microsoft-com:office:word" xmlns:w="http://schemas.openxmlformats.org/wordprocessingml/2006/main" xmlns:w14="http://schemas.microsoft.com/office/word/2010/wordml" xmlns:wpg="http://schemas.microsoft.com/office/word/2010/wordprocessingGroup" xmlns:wpi="http://schemas.microsoft.com/office/word/2010/wordprocessingInk" xmlns:wne="http://schemas.microsoft.com/office/word/2006/wordml" xmlns:wps="http://schemas.microsoft.com/office/word/2010/wordprocessingShape" mc:Ignorable="w14 wp14">
   <w:endnote w:type="separator" w:id="-1">
     <w:p>
       <w:pPr>
@@ -751,7 +809,7 @@
 </file>
 
 <file path=word/footnotes.xml><?xml version="1.0" encoding="utf-8"?>
-<w:footnotes xmlns:wpc="http://schemas.microsoft.com/office/word/2010/wordprocessingCanvas" xmlns:cx="http://schemas.microsoft.com/office/drawing/2014/chartex" xmlns:cx1="http://schemas.microsoft.com/office/drawing/2015/9/8/chartex" xmlns:mc="http://schemas.openxmlformats.org/markup-compatibility/2006" xmlns:o="urn:schemas-microsoft-com:office:office" xmlns:r="http://schemas.openxmlformats.org/officeDocument/2006/relationships" xmlns:m="http://schemas.openxmlformats.org/officeDocument/2006/math" xmlns:v="urn:schemas-microsoft-com:vml" xmlns:wp14="http://schemas.microsoft.com/office/word/2010/wordprocessingDrawing" xmlns:wp="http://schemas.openxmlformats.org/drawingml/2006/wordprocessingDrawing" xmlns:w10="urn:schemas-microsoft-com:office:word" xmlns:w="http://schemas.openxmlformats.org/wordprocessingml/2006/main" xmlns:w14="http://schemas.microsoft.com/office/word/2010/wordml" xmlns:w15="http://schemas.microsoft.com/office/word/2012/wordml" xmlns:w16se="http://schemas.microsoft.com/office/word/2015/wordml/symex" xmlns:wpg="http://schemas.microsoft.com/office/word/2010/wordprocessingGroup" xmlns:wpi="http://schemas.microsoft.com/office/word/2010/wordprocessingInk" xmlns:wne="http://schemas.microsoft.com/office/word/2006/wordml" xmlns:wps="http://schemas.microsoft.com/office/word/2010/wordprocessingShape" mc:Ignorable="w14 w15 w16se wp14">
+<w:footnotes xmlns:wpc="http://schemas.microsoft.com/office/word/2010/wordprocessingCanvas" xmlns:mc="http://schemas.openxmlformats.org/markup-compatibility/2006" xmlns:o="urn:schemas-microsoft-com:office:office" xmlns:r="http://schemas.openxmlformats.org/officeDocument/2006/relationships" xmlns:m="http://schemas.openxmlformats.org/officeDocument/2006/math" xmlns:v="urn:schemas-microsoft-com:vml" xmlns:wp14="http://schemas.microsoft.com/office/word/2010/wordprocessingDrawing" xmlns:wp="http://schemas.openxmlformats.org/drawingml/2006/wordprocessingDrawing" xmlns:w10="urn:schemas-microsoft-com:office:word" xmlns:w="http://schemas.openxmlformats.org/wordprocessingml/2006/main" xmlns:w14="http://schemas.microsoft.com/office/word/2010/wordml" xmlns:wpg="http://schemas.microsoft.com/office/word/2010/wordprocessingGroup" xmlns:wpi="http://schemas.microsoft.com/office/word/2010/wordprocessingInk" xmlns:wne="http://schemas.microsoft.com/office/word/2006/wordml" xmlns:wps="http://schemas.microsoft.com/office/word/2010/wordprocessingShape" mc:Ignorable="w14 wp14">
   <w:footnote w:type="separator" w:id="-1">
     <w:p>
       <w:pPr>
@@ -776,8 +834,8 @@
 </file>
 
 <file path=word/numbering.xml><?xml version="1.0" encoding="utf-8"?>
-<w:numbering xmlns:wpc="http://schemas.microsoft.com/office/word/2010/wordprocessingCanvas" xmlns:cx="http://schemas.microsoft.com/office/drawing/2014/chartex" xmlns:cx1="http://schemas.microsoft.com/office/drawing/2015/9/8/chartex" xmlns:mc="http://schemas.openxmlformats.org/markup-compatibility/2006" xmlns:o="urn:schemas-microsoft-com:office:office" xmlns:r="http://schemas.openxmlformats.org/officeDocument/2006/relationships" xmlns:m="http://schemas.openxmlformats.org/officeDocument/2006/math" xmlns:v="urn:schemas-microsoft-com:vml" xmlns:wp14="http://schemas.microsoft.com/office/word/2010/wordprocessingDrawing" xmlns:wp="http://schemas.openxmlformats.org/drawingml/2006/wordprocessingDrawing" xmlns:w10="urn:schemas-microsoft-com:office:word" xmlns:w="http://schemas.openxmlformats.org/wordprocessingml/2006/main" xmlns:w14="http://schemas.microsoft.com/office/word/2010/wordml" xmlns:w15="http://schemas.microsoft.com/office/word/2012/wordml" xmlns:w16se="http://schemas.microsoft.com/office/word/2015/wordml/symex" xmlns:wpg="http://schemas.microsoft.com/office/word/2010/wordprocessingGroup" xmlns:wpi="http://schemas.microsoft.com/office/word/2010/wordprocessingInk" xmlns:wne="http://schemas.microsoft.com/office/word/2006/wordml" xmlns:wps="http://schemas.microsoft.com/office/word/2010/wordprocessingShape" mc:Ignorable="w14 w15 w16se wp14">
-  <w:abstractNum w:abstractNumId="0" w15:restartNumberingAfterBreak="0">
+<w:numbering xmlns:wpc="http://schemas.microsoft.com/office/word/2010/wordprocessingCanvas" xmlns:mc="http://schemas.openxmlformats.org/markup-compatibility/2006" xmlns:o="urn:schemas-microsoft-com:office:office" xmlns:r="http://schemas.openxmlformats.org/officeDocument/2006/relationships" xmlns:m="http://schemas.openxmlformats.org/officeDocument/2006/math" xmlns:v="urn:schemas-microsoft-com:vml" xmlns:wp14="http://schemas.microsoft.com/office/word/2010/wordprocessingDrawing" xmlns:wp="http://schemas.openxmlformats.org/drawingml/2006/wordprocessingDrawing" xmlns:w10="urn:schemas-microsoft-com:office:word" xmlns:w="http://schemas.openxmlformats.org/wordprocessingml/2006/main" xmlns:w14="http://schemas.microsoft.com/office/word/2010/wordml" xmlns:wpg="http://schemas.microsoft.com/office/word/2010/wordprocessingGroup" xmlns:wpi="http://schemas.microsoft.com/office/word/2010/wordprocessingInk" xmlns:wne="http://schemas.microsoft.com/office/word/2006/wordml" xmlns:wps="http://schemas.microsoft.com/office/word/2010/wordprocessingShape" mc:Ignorable="w14 wp14">
+  <w:abstractNum w:abstractNumId="0">
     <w:nsid w:val="1472071B"/>
     <w:multiLevelType w:val="hybridMultilevel"/>
     <w:tmpl w:val="B58AE408"/>
@@ -896,7 +954,7 @@
 </file>
 
 <file path=word/styles.xml><?xml version="1.0" encoding="utf-8"?>
-<w:styles xmlns:mc="http://schemas.openxmlformats.org/markup-compatibility/2006" xmlns:r="http://schemas.openxmlformats.org/officeDocument/2006/relationships" xmlns:w="http://schemas.openxmlformats.org/wordprocessingml/2006/main" xmlns:w14="http://schemas.microsoft.com/office/word/2010/wordml" xmlns:w15="http://schemas.microsoft.com/office/word/2012/wordml" xmlns:w16se="http://schemas.microsoft.com/office/word/2015/wordml/symex" mc:Ignorable="w14 w15 w16se">
+<w:styles xmlns:mc="http://schemas.openxmlformats.org/markup-compatibility/2006" xmlns:r="http://schemas.openxmlformats.org/officeDocument/2006/relationships" xmlns:w="http://schemas.openxmlformats.org/wordprocessingml/2006/main" xmlns:w14="http://schemas.microsoft.com/office/word/2010/wordml" mc:Ignorable="w14">
   <w:docDefaults>
     <w:rPrDefault>
       <w:rPr>
@@ -912,378 +970,430 @@
       </w:pPr>
     </w:pPrDefault>
   </w:docDefaults>
-  <w:latentStyles w:defLockedState="0" w:defUIPriority="99" w:defSemiHidden="0" w:defUnhideWhenUsed="0" w:defQFormat="0" w:count="371">
-    <w:lsdException w:name="Normal" w:uiPriority="0" w:qFormat="1"/>
-    <w:lsdException w:name="heading 1" w:uiPriority="9" w:qFormat="1"/>
-    <w:lsdException w:name="heading 2" w:semiHidden="1" w:uiPriority="9" w:unhideWhenUsed="1" w:qFormat="1"/>
-    <w:lsdException w:name="heading 3" w:semiHidden="1" w:uiPriority="9" w:unhideWhenUsed="1" w:qFormat="1"/>
-    <w:lsdException w:name="heading 4" w:semiHidden="1" w:uiPriority="9" w:unhideWhenUsed="1" w:qFormat="1"/>
-    <w:lsdException w:name="heading 5" w:semiHidden="1" w:uiPriority="9" w:unhideWhenUsed="1" w:qFormat="1"/>
-    <w:lsdException w:name="heading 6" w:semiHidden="1" w:uiPriority="9" w:unhideWhenUsed="1" w:qFormat="1"/>
-    <w:lsdException w:name="heading 7" w:semiHidden="1" w:uiPriority="9" w:unhideWhenUsed="1" w:qFormat="1"/>
-    <w:lsdException w:name="heading 8" w:semiHidden="1" w:uiPriority="9" w:unhideWhenUsed="1" w:qFormat="1"/>
-    <w:lsdException w:name="heading 9" w:semiHidden="1" w:uiPriority="9" w:unhideWhenUsed="1" w:qFormat="1"/>
-    <w:lsdException w:name="index 1" w:semiHidden="1" w:unhideWhenUsed="1"/>
-    <w:lsdException w:name="index 2" w:semiHidden="1" w:unhideWhenUsed="1"/>
-    <w:lsdException w:name="index 3" w:semiHidden="1" w:unhideWhenUsed="1"/>
-    <w:lsdException w:name="index 4" w:semiHidden="1" w:unhideWhenUsed="1"/>
-    <w:lsdException w:name="index 5" w:semiHidden="1" w:unhideWhenUsed="1"/>
-    <w:lsdException w:name="index 6" w:semiHidden="1" w:unhideWhenUsed="1"/>
-    <w:lsdException w:name="index 7" w:semiHidden="1" w:unhideWhenUsed="1"/>
-    <w:lsdException w:name="index 8" w:semiHidden="1" w:unhideWhenUsed="1"/>
-    <w:lsdException w:name="index 9" w:semiHidden="1" w:unhideWhenUsed="1"/>
-    <w:lsdException w:name="toc 1" w:semiHidden="1" w:uiPriority="39" w:unhideWhenUsed="1"/>
-    <w:lsdException w:name="toc 2" w:semiHidden="1" w:uiPriority="39" w:unhideWhenUsed="1"/>
-    <w:lsdException w:name="toc 3" w:semiHidden="1" w:uiPriority="39" w:unhideWhenUsed="1"/>
-    <w:lsdException w:name="toc 4" w:semiHidden="1" w:uiPriority="39" w:unhideWhenUsed="1"/>
-    <w:lsdException w:name="toc 5" w:semiHidden="1" w:uiPriority="39" w:unhideWhenUsed="1"/>
-    <w:lsdException w:name="toc 6" w:semiHidden="1" w:uiPriority="39" w:unhideWhenUsed="1"/>
-    <w:lsdException w:name="toc 7" w:semiHidden="1" w:uiPriority="39" w:unhideWhenUsed="1"/>
-    <w:lsdException w:name="toc 8" w:semiHidden="1" w:uiPriority="39" w:unhideWhenUsed="1"/>
-    <w:lsdException w:name="toc 9" w:semiHidden="1" w:uiPriority="39" w:unhideWhenUsed="1"/>
-    <w:lsdException w:name="Normal Indent" w:semiHidden="1" w:unhideWhenUsed="1"/>
-    <w:lsdException w:name="footnote text" w:semiHidden="1" w:unhideWhenUsed="1"/>
-    <w:lsdException w:name="annotation text" w:semiHidden="1" w:unhideWhenUsed="1"/>
-    <w:lsdException w:name="header" w:semiHidden="1" w:unhideWhenUsed="1"/>
-    <w:lsdException w:name="footer" w:semiHidden="1" w:unhideWhenUsed="1"/>
-    <w:lsdException w:name="index heading" w:semiHidden="1" w:unhideWhenUsed="1"/>
-    <w:lsdException w:name="caption" w:semiHidden="1" w:uiPriority="35" w:unhideWhenUsed="1" w:qFormat="1"/>
-    <w:lsdException w:name="table of figures" w:semiHidden="1" w:unhideWhenUsed="1"/>
-    <w:lsdException w:name="envelope address" w:semiHidden="1" w:unhideWhenUsed="1"/>
-    <w:lsdException w:name="envelope return" w:semiHidden="1" w:unhideWhenUsed="1"/>
-    <w:lsdException w:name="footnote reference" w:semiHidden="1" w:unhideWhenUsed="1"/>
-    <w:lsdException w:name="annotation reference" w:semiHidden="1" w:unhideWhenUsed="1"/>
-    <w:lsdException w:name="line number" w:semiHidden="1" w:unhideWhenUsed="1"/>
-    <w:lsdException w:name="page number" w:semiHidden="1" w:unhideWhenUsed="1"/>
-    <w:lsdException w:name="endnote reference" w:semiHidden="1" w:unhideWhenUsed="1"/>
-    <w:lsdException w:name="endnote text" w:semiHidden="1" w:unhideWhenUsed="1"/>
-    <w:lsdException w:name="table of authorities" w:semiHidden="1" w:unhideWhenUsed="1"/>
-    <w:lsdException w:name="macro" w:semiHidden="1" w:unhideWhenUsed="1"/>
-    <w:lsdException w:name="toa heading" w:semiHidden="1" w:unhideWhenUsed="1"/>
-    <w:lsdException w:name="List" w:semiHidden="1" w:unhideWhenUsed="1"/>
-    <w:lsdException w:name="List Bullet" w:semiHidden="1" w:unhideWhenUsed="1"/>
-    <w:lsdException w:name="List Number" w:semiHidden="1" w:unhideWhenUsed="1"/>
-    <w:lsdException w:name="List 2" w:semiHidden="1" w:unhideWhenUsed="1"/>
-    <w:lsdException w:name="List 3" w:semiHidden="1" w:unhideWhenUsed="1"/>
-    <w:lsdException w:name="List 4" w:semiHidden="1" w:unhideWhenUsed="1"/>
-    <w:lsdException w:name="List 5" w:semiHidden="1" w:unhideWhenUsed="1"/>
-    <w:lsdException w:name="List Bullet 2" w:semiHidden="1" w:unhideWhenUsed="1"/>
-    <w:lsdException w:name="List Bullet 3" w:semiHidden="1" w:unhideWhenUsed="1"/>
-    <w:lsdException w:name="List Bullet 4" w:semiHidden="1" w:unhideWhenUsed="1"/>
-    <w:lsdException w:name="List Bullet 5" w:semiHidden="1" w:unhideWhenUsed="1"/>
-    <w:lsdException w:name="List Number 2" w:semiHidden="1" w:unhideWhenUsed="1"/>
-    <w:lsdException w:name="List Number 3" w:semiHidden="1" w:unhideWhenUsed="1"/>
-    <w:lsdException w:name="List Number 4" w:semiHidden="1" w:unhideWhenUsed="1"/>
-    <w:lsdException w:name="List Number 5" w:semiHidden="1" w:unhideWhenUsed="1"/>
-    <w:lsdException w:name="Title" w:uiPriority="10" w:qFormat="1"/>
-    <w:lsdException w:name="Closing" w:semiHidden="1" w:unhideWhenUsed="1"/>
-    <w:lsdException w:name="Signature" w:semiHidden="1" w:unhideWhenUsed="1"/>
-    <w:lsdException w:name="Default Paragraph Font" w:semiHidden="1" w:uiPriority="1" w:unhideWhenUsed="1"/>
-    <w:lsdException w:name="Body Text" w:semiHidden="1" w:unhideWhenUsed="1"/>
-    <w:lsdException w:name="Body Text Indent" w:semiHidden="1" w:unhideWhenUsed="1"/>
-    <w:lsdException w:name="List Continue" w:semiHidden="1" w:unhideWhenUsed="1"/>
-    <w:lsdException w:name="List Continue 2" w:semiHidden="1" w:unhideWhenUsed="1"/>
-    <w:lsdException w:name="List Continue 3" w:semiHidden="1" w:unhideWhenUsed="1"/>
-    <w:lsdException w:name="List Continue 4" w:semiHidden="1" w:unhideWhenUsed="1"/>
-    <w:lsdException w:name="List Continue 5" w:semiHidden="1" w:unhideWhenUsed="1"/>
-    <w:lsdException w:name="Message Header" w:semiHidden="1" w:unhideWhenUsed="1"/>
-    <w:lsdException w:name="Subtitle" w:uiPriority="11" w:qFormat="1"/>
-    <w:lsdException w:name="Salutation" w:semiHidden="1" w:unhideWhenUsed="1"/>
-    <w:lsdException w:name="Date" w:semiHidden="1" w:unhideWhenUsed="1"/>
-    <w:lsdException w:name="Body Text First Indent" w:semiHidden="1" w:unhideWhenUsed="1"/>
-    <w:lsdException w:name="Body Text First Indent 2" w:semiHidden="1" w:unhideWhenUsed="1"/>
-    <w:lsdException w:name="Note Heading" w:semiHidden="1" w:unhideWhenUsed="1"/>
-    <w:lsdException w:name="Body Text 2" w:semiHidden="1" w:unhideWhenUsed="1"/>
-    <w:lsdException w:name="Body Text 3" w:semiHidden="1" w:unhideWhenUsed="1"/>
-    <w:lsdException w:name="Body Text Indent 2" w:semiHidden="1" w:unhideWhenUsed="1"/>
-    <w:lsdException w:name="Body Text Indent 3" w:semiHidden="1" w:unhideWhenUsed="1"/>
-    <w:lsdException w:name="Block Text" w:semiHidden="1" w:unhideWhenUsed="1"/>
-    <w:lsdException w:name="Hyperlink" w:semiHidden="1" w:unhideWhenUsed="1"/>
-    <w:lsdException w:name="FollowedHyperlink" w:semiHidden="1" w:unhideWhenUsed="1"/>
-    <w:lsdException w:name="Strong" w:uiPriority="22" w:qFormat="1"/>
-    <w:lsdException w:name="Emphasis" w:uiPriority="20" w:qFormat="1"/>
-    <w:lsdException w:name="Document Map" w:semiHidden="1" w:unhideWhenUsed="1"/>
-    <w:lsdException w:name="Plain Text" w:semiHidden="1" w:unhideWhenUsed="1"/>
-    <w:lsdException w:name="E-mail Signature" w:semiHidden="1" w:unhideWhenUsed="1"/>
-    <w:lsdException w:name="HTML Top of Form" w:semiHidden="1" w:unhideWhenUsed="1"/>
-    <w:lsdException w:name="HTML Bottom of Form" w:semiHidden="1" w:unhideWhenUsed="1"/>
-    <w:lsdException w:name="Normal (Web)" w:semiHidden="1" w:unhideWhenUsed="1"/>
-    <w:lsdException w:name="HTML Acronym" w:semiHidden="1" w:unhideWhenUsed="1"/>
-    <w:lsdException w:name="HTML Address" w:semiHidden="1" w:unhideWhenUsed="1"/>
-    <w:lsdException w:name="HTML Cite" w:semiHidden="1" w:unhideWhenUsed="1"/>
-    <w:lsdException w:name="HTML Code" w:semiHidden="1" w:unhideWhenUsed="1"/>
-    <w:lsdException w:name="HTML Definition" w:semiHidden="1" w:unhideWhenUsed="1"/>
-    <w:lsdException w:name="HTML Keyboard" w:semiHidden="1" w:unhideWhenUsed="1"/>
-    <w:lsdException w:name="HTML Preformatted" w:semiHidden="1" w:unhideWhenUsed="1"/>
-    <w:lsdException w:name="HTML Sample" w:semiHidden="1" w:unhideWhenUsed="1"/>
-    <w:lsdException w:name="HTML Typewriter" w:semiHidden="1" w:unhideWhenUsed="1"/>
-    <w:lsdException w:name="HTML Variable" w:semiHidden="1" w:unhideWhenUsed="1"/>
-    <w:lsdException w:name="Normal Table" w:semiHidden="1" w:unhideWhenUsed="1"/>
-    <w:lsdException w:name="annotation subject" w:semiHidden="1" w:unhideWhenUsed="1"/>
-    <w:lsdException w:name="No List" w:semiHidden="1" w:unhideWhenUsed="1"/>
-    <w:lsdException w:name="Outline List 1" w:semiHidden="1" w:unhideWhenUsed="1"/>
-    <w:lsdException w:name="Outline List 2" w:semiHidden="1" w:unhideWhenUsed="1"/>
-    <w:lsdException w:name="Outline List 3" w:semiHidden="1" w:unhideWhenUsed="1"/>
-    <w:lsdException w:name="Table Simple 1" w:semiHidden="1" w:unhideWhenUsed="1"/>
-    <w:lsdException w:name="Table Simple 2" w:semiHidden="1" w:unhideWhenUsed="1"/>
-    <w:lsdException w:name="Table Simple 3" w:semiHidden="1" w:unhideWhenUsed="1"/>
-    <w:lsdException w:name="Table Classic 1" w:semiHidden="1" w:unhideWhenUsed="1"/>
-    <w:lsdException w:name="Table Classic 2" w:semiHidden="1" w:unhideWhenUsed="1"/>
-    <w:lsdException w:name="Table Classic 3" w:semiHidden="1" w:unhideWhenUsed="1"/>
-    <w:lsdException w:name="Table Classic 4" w:semiHidden="1" w:unhideWhenUsed="1"/>
-    <w:lsdException w:name="Table Colorful 1" w:semiHidden="1" w:unhideWhenUsed="1"/>
-    <w:lsdException w:name="Table Colorful 2" w:semiHidden="1" w:unhideWhenUsed="1"/>
-    <w:lsdException w:name="Table Colorful 3" w:semiHidden="1" w:unhideWhenUsed="1"/>
-    <w:lsdException w:name="Table Columns 1" w:semiHidden="1" w:unhideWhenUsed="1"/>
-    <w:lsdException w:name="Table Columns 2" w:semiHidden="1" w:unhideWhenUsed="1"/>
-    <w:lsdException w:name="Table Columns 3" w:semiHidden="1" w:unhideWhenUsed="1"/>
-    <w:lsdException w:name="Table Columns 4" w:semiHidden="1" w:unhideWhenUsed="1"/>
-    <w:lsdException w:name="Table Columns 5" w:semiHidden="1" w:unhideWhenUsed="1"/>
-    <w:lsdException w:name="Table Grid 1" w:semiHidden="1" w:unhideWhenUsed="1"/>
-    <w:lsdException w:name="Table Grid 2" w:semiHidden="1" w:unhideWhenUsed="1"/>
-    <w:lsdException w:name="Table Grid 3" w:semiHidden="1" w:unhideWhenUsed="1"/>
-    <w:lsdException w:name="Table Grid 4" w:semiHidden="1" w:unhideWhenUsed="1"/>
-    <w:lsdException w:name="Table Grid 5" w:semiHidden="1" w:unhideWhenUsed="1"/>
-    <w:lsdException w:name="Table Grid 6" w:semiHidden="1" w:unhideWhenUsed="1"/>
-    <w:lsdException w:name="Table Grid 7" w:semiHidden="1" w:unhideWhenUsed="1"/>
-    <w:lsdException w:name="Table Grid 8" w:semiHidden="1" w:unhideWhenUsed="1"/>
-    <w:lsdException w:name="Table List 1" w:semiHidden="1" w:unhideWhenUsed="1"/>
-    <w:lsdException w:name="Table List 2" w:semiHidden="1" w:unhideWhenUsed="1"/>
-    <w:lsdException w:name="Table List 3" w:semiHidden="1" w:unhideWhenUsed="1"/>
-    <w:lsdException w:name="Table List 4" w:semiHidden="1" w:unhideWhenUsed="1"/>
-    <w:lsdException w:name="Table List 5" w:semiHidden="1" w:unhideWhenUsed="1"/>
-    <w:lsdException w:name="Table List 6" w:semiHidden="1" w:unhideWhenUsed="1"/>
-    <w:lsdException w:name="Table List 7" w:semiHidden="1" w:unhideWhenUsed="1"/>
-    <w:lsdException w:name="Table List 8" w:semiHidden="1" w:unhideWhenUsed="1"/>
-    <w:lsdException w:name="Table 3D effects 1" w:semiHidden="1" w:unhideWhenUsed="1"/>
-    <w:lsdException w:name="Table 3D effects 2" w:semiHidden="1" w:unhideWhenUsed="1"/>
-    <w:lsdException w:name="Table 3D effects 3" w:semiHidden="1" w:unhideWhenUsed="1"/>
-    <w:lsdException w:name="Table Contemporary" w:semiHidden="1" w:unhideWhenUsed="1"/>
-    <w:lsdException w:name="Table Elegant" w:semiHidden="1" w:unhideWhenUsed="1"/>
-    <w:lsdException w:name="Table Professional" w:semiHidden="1" w:unhideWhenUsed="1"/>
-    <w:lsdException w:name="Table Subtle 1" w:semiHidden="1" w:unhideWhenUsed="1"/>
-    <w:lsdException w:name="Table Subtle 2" w:semiHidden="1" w:unhideWhenUsed="1"/>
-    <w:lsdException w:name="Table Web 1" w:semiHidden="1" w:unhideWhenUsed="1"/>
-    <w:lsdException w:name="Table Web 2" w:semiHidden="1" w:unhideWhenUsed="1"/>
-    <w:lsdException w:name="Table Web 3" w:semiHidden="1" w:unhideWhenUsed="1"/>
-    <w:lsdException w:name="Balloon Text" w:semiHidden="1" w:unhideWhenUsed="1"/>
-    <w:lsdException w:name="Table Grid" w:uiPriority="59"/>
-    <w:lsdException w:name="Table Theme" w:semiHidden="1" w:unhideWhenUsed="1"/>
-    <w:lsdException w:name="Placeholder Text" w:semiHidden="1"/>
-    <w:lsdException w:name="No Spacing" w:uiPriority="1" w:qFormat="1"/>
-    <w:lsdException w:name="Light Shading" w:uiPriority="60"/>
-    <w:lsdException w:name="Light List" w:uiPriority="61"/>
-    <w:lsdException w:name="Light Grid" w:uiPriority="62"/>
-    <w:lsdException w:name="Medium Shading 1" w:uiPriority="63"/>
-    <w:lsdException w:name="Medium Shading 2" w:uiPriority="64"/>
-    <w:lsdException w:name="Medium List 1" w:uiPriority="65"/>
-    <w:lsdException w:name="Medium List 2" w:uiPriority="66"/>
-    <w:lsdException w:name="Medium Grid 1" w:uiPriority="67"/>
-    <w:lsdException w:name="Medium Grid 2" w:uiPriority="68"/>
-    <w:lsdException w:name="Medium Grid 3" w:uiPriority="69"/>
-    <w:lsdException w:name="Dark List" w:uiPriority="70"/>
-    <w:lsdException w:name="Colorful Shading" w:uiPriority="71"/>
-    <w:lsdException w:name="Colorful List" w:uiPriority="72"/>
-    <w:lsdException w:name="Colorful Grid" w:uiPriority="73"/>
-    <w:lsdException w:name="Light Shading Accent 1" w:uiPriority="60"/>
-    <w:lsdException w:name="Light List Accent 1" w:uiPriority="61"/>
-    <w:lsdException w:name="Light Grid Accent 1" w:uiPriority="62"/>
-    <w:lsdException w:name="Medium Shading 1 Accent 1" w:uiPriority="63"/>
-    <w:lsdException w:name="Medium Shading 2 Accent 1" w:uiPriority="64"/>
-    <w:lsdException w:name="Medium List 1 Accent 1" w:uiPriority="65"/>
-    <w:lsdException w:name="Revision" w:semiHidden="1"/>
-    <w:lsdException w:name="List Paragraph" w:uiPriority="34" w:qFormat="1"/>
-    <w:lsdException w:name="Quote" w:uiPriority="29" w:qFormat="1"/>
-    <w:lsdException w:name="Intense Quote" w:uiPriority="30" w:qFormat="1"/>
-    <w:lsdException w:name="Medium List 2 Accent 1" w:uiPriority="66"/>
-    <w:lsdException w:name="Medium Grid 1 Accent 1" w:uiPriority="67"/>
-    <w:lsdException w:name="Medium Grid 2 Accent 1" w:uiPriority="68"/>
-    <w:lsdException w:name="Medium Grid 3 Accent 1" w:uiPriority="69"/>
-    <w:lsdException w:name="Dark List Accent 1" w:uiPriority="70"/>
-    <w:lsdException w:name="Colorful Shading Accent 1" w:uiPriority="71"/>
-    <w:lsdException w:name="Colorful List Accent 1" w:uiPriority="72"/>
-    <w:lsdException w:name="Colorful Grid Accent 1" w:uiPriority="73"/>
-    <w:lsdException w:name="Light Shading Accent 2" w:uiPriority="60"/>
-    <w:lsdException w:name="Light List Accent 2" w:uiPriority="61"/>
-    <w:lsdException w:name="Light Grid Accent 2" w:uiPriority="62"/>
-    <w:lsdException w:name="Medium Shading 1 Accent 2" w:uiPriority="63"/>
-    <w:lsdException w:name="Medium Shading 2 Accent 2" w:uiPriority="64"/>
-    <w:lsdException w:name="Medium List 1 Accent 2" w:uiPriority="65"/>
-    <w:lsdException w:name="Medium List 2 Accent 2" w:uiPriority="66"/>
-    <w:lsdException w:name="Medium Grid 1 Accent 2" w:uiPriority="67"/>
-    <w:lsdException w:name="Medium Grid 2 Accent 2" w:uiPriority="68"/>
-    <w:lsdException w:name="Medium Grid 3 Accent 2" w:uiPriority="69"/>
-    <w:lsdException w:name="Dark List Accent 2" w:uiPriority="70"/>
-    <w:lsdException w:name="Colorful Shading Accent 2" w:uiPriority="71"/>
-    <w:lsdException w:name="Colorful List Accent 2" w:uiPriority="72"/>
-    <w:lsdException w:name="Colorful Grid Accent 2" w:uiPriority="73"/>
-    <w:lsdException w:name="Light Shading Accent 3" w:uiPriority="60"/>
-    <w:lsdException w:name="Light List Accent 3" w:uiPriority="61"/>
-    <w:lsdException w:name="Light Grid Accent 3" w:uiPriority="62"/>
-    <w:lsdException w:name="Medium Shading 1 Accent 3" w:uiPriority="63"/>
-    <w:lsdException w:name="Medium Shading 2 Accent 3" w:uiPriority="64"/>
-    <w:lsdException w:name="Medium List 1 Accent 3" w:uiPriority="65"/>
-    <w:lsdException w:name="Medium List 2 Accent 3" w:uiPriority="66"/>
-    <w:lsdException w:name="Medium Grid 1 Accent 3" w:uiPriority="67"/>
-    <w:lsdException w:name="Medium Grid 2 Accent 3" w:uiPriority="68"/>
-    <w:lsdException w:name="Medium Grid 3 Accent 3" w:uiPriority="69"/>
-    <w:lsdException w:name="Dark List Accent 3" w:uiPriority="70"/>
-    <w:lsdException w:name="Colorful Shading Accent 3" w:uiPriority="71"/>
-    <w:lsdException w:name="Colorful List Accent 3" w:uiPriority="72"/>
-    <w:lsdException w:name="Colorful Grid Accent 3" w:uiPriority="73"/>
-    <w:lsdException w:name="Light Shading Accent 4" w:uiPriority="60"/>
-    <w:lsdException w:name="Light List Accent 4" w:uiPriority="61"/>
-    <w:lsdException w:name="Light Grid Accent 4" w:uiPriority="62"/>
-    <w:lsdException w:name="Medium Shading 1 Accent 4" w:uiPriority="63"/>
-    <w:lsdException w:name="Medium Shading 2 Accent 4" w:uiPriority="64"/>
-    <w:lsdException w:name="Medium List 1 Accent 4" w:uiPriority="65"/>
-    <w:lsdException w:name="Medium List 2 Accent 4" w:uiPriority="66"/>
-    <w:lsdException w:name="Medium Grid 1 Accent 4" w:uiPriority="67"/>
-    <w:lsdException w:name="Medium Grid 2 Accent 4" w:uiPriority="68"/>
-    <w:lsdException w:name="Medium Grid 3 Accent 4" w:uiPriority="69"/>
-    <w:lsdException w:name="Dark List Accent 4" w:uiPriority="70"/>
-    <w:lsdException w:name="Colorful Shading Accent 4" w:uiPriority="71"/>
-    <w:lsdException w:name="Colorful List Accent 4" w:uiPriority="72"/>
-    <w:lsdException w:name="Colorful Grid Accent 4" w:uiPriority="73"/>
-    <w:lsdException w:name="Light Shading Accent 5" w:uiPriority="60"/>
-    <w:lsdException w:name="Light List Accent 5" w:uiPriority="61"/>
-    <w:lsdException w:name="Light Grid Accent 5" w:uiPriority="62"/>
-    <w:lsdException w:name="Medium Shading 1 Accent 5" w:uiPriority="63"/>
-    <w:lsdException w:name="Medium Shading 2 Accent 5" w:uiPriority="64"/>
-    <w:lsdException w:name="Medium List 1 Accent 5" w:uiPriority="65"/>
-    <w:lsdException w:name="Medium List 2 Accent 5" w:uiPriority="66"/>
-    <w:lsdException w:name="Medium Grid 1 Accent 5" w:uiPriority="67"/>
-    <w:lsdException w:name="Medium Grid 2 Accent 5" w:uiPriority="68"/>
-    <w:lsdException w:name="Medium Grid 3 Accent 5" w:uiPriority="69"/>
-    <w:lsdException w:name="Dark List Accent 5" w:uiPriority="70"/>
-    <w:lsdException w:name="Colorful Shading Accent 5" w:uiPriority="71"/>
-    <w:lsdException w:name="Colorful List Accent 5" w:uiPriority="72"/>
-    <w:lsdException w:name="Colorful Grid Accent 5" w:uiPriority="73"/>
-    <w:lsdException w:name="Light Shading Accent 6" w:uiPriority="60"/>
-    <w:lsdException w:name="Light List Accent 6" w:uiPriority="61"/>
-    <w:lsdException w:name="Light Grid Accent 6" w:uiPriority="62"/>
-    <w:lsdException w:name="Medium Shading 1 Accent 6" w:uiPriority="63"/>
-    <w:lsdException w:name="Medium Shading 2 Accent 6" w:uiPriority="64"/>
-    <w:lsdException w:name="Medium List 1 Accent 6" w:uiPriority="65"/>
-    <w:lsdException w:name="Medium List 2 Accent 6" w:uiPriority="66"/>
-    <w:lsdException w:name="Medium Grid 1 Accent 6" w:uiPriority="67"/>
-    <w:lsdException w:name="Medium Grid 2 Accent 6" w:uiPriority="68"/>
-    <w:lsdException w:name="Medium Grid 3 Accent 6" w:uiPriority="69"/>
-    <w:lsdException w:name="Dark List Accent 6" w:uiPriority="70"/>
-    <w:lsdException w:name="Colorful Shading Accent 6" w:uiPriority="71"/>
-    <w:lsdException w:name="Colorful List Accent 6" w:uiPriority="72"/>
-    <w:lsdException w:name="Colorful Grid Accent 6" w:uiPriority="73"/>
-    <w:lsdException w:name="Subtle Emphasis" w:uiPriority="19" w:qFormat="1"/>
-    <w:lsdException w:name="Intense Emphasis" w:uiPriority="21" w:qFormat="1"/>
-    <w:lsdException w:name="Subtle Reference" w:uiPriority="31" w:qFormat="1"/>
-    <w:lsdException w:name="Intense Reference" w:uiPriority="32" w:qFormat="1"/>
-    <w:lsdException w:name="Book Title" w:uiPriority="33" w:qFormat="1"/>
-    <w:lsdException w:name="Bibliography" w:semiHidden="1" w:uiPriority="37" w:unhideWhenUsed="1"/>
-    <w:lsdException w:name="TOC Heading" w:semiHidden="1" w:uiPriority="39" w:unhideWhenUsed="1" w:qFormat="1"/>
-    <w:lsdException w:name="Plain Table 1" w:uiPriority="41"/>
-    <w:lsdException w:name="Plain Table 2" w:uiPriority="42"/>
-    <w:lsdException w:name="Plain Table 3" w:uiPriority="43"/>
-    <w:lsdException w:name="Plain Table 4" w:uiPriority="44"/>
-    <w:lsdException w:name="Plain Table 5" w:uiPriority="45"/>
-    <w:lsdException w:name="Grid Table Light" w:uiPriority="40"/>
-    <w:lsdException w:name="Grid Table 1 Light" w:uiPriority="46"/>
-    <w:lsdException w:name="Grid Table 2" w:uiPriority="47"/>
-    <w:lsdException w:name="Grid Table 3" w:uiPriority="48"/>
-    <w:lsdException w:name="Grid Table 4" w:uiPriority="49"/>
-    <w:lsdException w:name="Grid Table 5 Dark" w:uiPriority="50"/>
-    <w:lsdException w:name="Grid Table 6 Colorful" w:uiPriority="51"/>
-    <w:lsdException w:name="Grid Table 7 Colorful" w:uiPriority="52"/>
-    <w:lsdException w:name="Grid Table 1 Light Accent 1" w:uiPriority="46"/>
-    <w:lsdException w:name="Grid Table 2 Accent 1" w:uiPriority="47"/>
-    <w:lsdException w:name="Grid Table 3 Accent 1" w:uiPriority="48"/>
-    <w:lsdException w:name="Grid Table 4 Accent 1" w:uiPriority="49"/>
-    <w:lsdException w:name="Grid Table 5 Dark Accent 1" w:uiPriority="50"/>
-    <w:lsdException w:name="Grid Table 6 Colorful Accent 1" w:uiPriority="51"/>
-    <w:lsdException w:name="Grid Table 7 Colorful Accent 1" w:uiPriority="52"/>
-    <w:lsdException w:name="Grid Table 1 Light Accent 2" w:uiPriority="46"/>
-    <w:lsdException w:name="Grid Table 2 Accent 2" w:uiPriority="47"/>
-    <w:lsdException w:name="Grid Table 3 Accent 2" w:uiPriority="48"/>
-    <w:lsdException w:name="Grid Table 4 Accent 2" w:uiPriority="49"/>
-    <w:lsdException w:name="Grid Table 5 Dark Accent 2" w:uiPriority="50"/>
-    <w:lsdException w:name="Grid Table 6 Colorful Accent 2" w:uiPriority="51"/>
-    <w:lsdException w:name="Grid Table 7 Colorful Accent 2" w:uiPriority="52"/>
-    <w:lsdException w:name="Grid Table 1 Light Accent 3" w:uiPriority="46"/>
-    <w:lsdException w:name="Grid Table 2 Accent 3" w:uiPriority="47"/>
-    <w:lsdException w:name="Grid Table 3 Accent 3" w:uiPriority="48"/>
-    <w:lsdException w:name="Grid Table 4 Accent 3" w:uiPriority="49"/>
-    <w:lsdException w:name="Grid Table 5 Dark Accent 3" w:uiPriority="50"/>
-    <w:lsdException w:name="Grid Table 6 Colorful Accent 3" w:uiPriority="51"/>
-    <w:lsdException w:name="Grid Table 7 Colorful Accent 3" w:uiPriority="52"/>
-    <w:lsdException w:name="Grid Table 1 Light Accent 4" w:uiPriority="46"/>
-    <w:lsdException w:name="Grid Table 2 Accent 4" w:uiPriority="47"/>
-    <w:lsdException w:name="Grid Table 3 Accent 4" w:uiPriority="48"/>
-    <w:lsdException w:name="Grid Table 4 Accent 4" w:uiPriority="49"/>
-    <w:lsdException w:name="Grid Table 5 Dark Accent 4" w:uiPriority="50"/>
-    <w:lsdException w:name="Grid Table 6 Colorful Accent 4" w:uiPriority="51"/>
-    <w:lsdException w:name="Grid Table 7 Colorful Accent 4" w:uiPriority="52"/>
-    <w:lsdException w:name="Grid Table 1 Light Accent 5" w:uiPriority="46"/>
-    <w:lsdException w:name="Grid Table 2 Accent 5" w:uiPriority="47"/>
-    <w:lsdException w:name="Grid Table 3 Accent 5" w:uiPriority="48"/>
-    <w:lsdException w:name="Grid Table 4 Accent 5" w:uiPriority="49"/>
-    <w:lsdException w:name="Grid Table 5 Dark Accent 5" w:uiPriority="50"/>
-    <w:lsdException w:name="Grid Table 6 Colorful Accent 5" w:uiPriority="51"/>
-    <w:lsdException w:name="Grid Table 7 Colorful Accent 5" w:uiPriority="52"/>
-    <w:lsdException w:name="Grid Table 1 Light Accent 6" w:uiPriority="46"/>
-    <w:lsdException w:name="Grid Table 2 Accent 6" w:uiPriority="47"/>
-    <w:lsdException w:name="Grid Table 3 Accent 6" w:uiPriority="48"/>
-    <w:lsdException w:name="Grid Table 4 Accent 6" w:uiPriority="49"/>
-    <w:lsdException w:name="Grid Table 5 Dark Accent 6" w:uiPriority="50"/>
-    <w:lsdException w:name="Grid Table 6 Colorful Accent 6" w:uiPriority="51"/>
-    <w:lsdException w:name="Grid Table 7 Colorful Accent 6" w:uiPriority="52"/>
-    <w:lsdException w:name="List Table 1 Light" w:uiPriority="46"/>
-    <w:lsdException w:name="List Table 2" w:uiPriority="47"/>
-    <w:lsdException w:name="List Table 3" w:uiPriority="48"/>
-    <w:lsdException w:name="List Table 4" w:uiPriority="49"/>
-    <w:lsdException w:name="List Table 5 Dark" w:uiPriority="50"/>
-    <w:lsdException w:name="List Table 6 Colorful" w:uiPriority="51"/>
-    <w:lsdException w:name="List Table 7 Colorful" w:uiPriority="52"/>
-    <w:lsdException w:name="List Table 1 Light Accent 1" w:uiPriority="46"/>
-    <w:lsdException w:name="List Table 2 Accent 1" w:uiPriority="47"/>
-    <w:lsdException w:name="List Table 3 Accent 1" w:uiPriority="48"/>
-    <w:lsdException w:name="List Table 4 Accent 1" w:uiPriority="49"/>
-    <w:lsdException w:name="List Table 5 Dark Accent 1" w:uiPriority="50"/>
-    <w:lsdException w:name="List Table 6 Colorful Accent 1" w:uiPriority="51"/>
-    <w:lsdException w:name="List Table 7 Colorful Accent 1" w:uiPriority="52"/>
-    <w:lsdException w:name="List Table 1 Light Accent 2" w:uiPriority="46"/>
-    <w:lsdException w:name="List Table 2 Accent 2" w:uiPriority="47"/>
-    <w:lsdException w:name="List Table 3 Accent 2" w:uiPriority="48"/>
-    <w:lsdException w:name="List Table 4 Accent 2" w:uiPriority="49"/>
-    <w:lsdException w:name="List Table 5 Dark Accent 2" w:uiPriority="50"/>
-    <w:lsdException w:name="List Table 6 Colorful Accent 2" w:uiPriority="51"/>
-    <w:lsdException w:name="List Table 7 Colorful Accent 2" w:uiPriority="52"/>
-    <w:lsdException w:name="List Table 1 Light Accent 3" w:uiPriority="46"/>
-    <w:lsdException w:name="List Table 2 Accent 3" w:uiPriority="47"/>
-    <w:lsdException w:name="List Table 3 Accent 3" w:uiPriority="48"/>
-    <w:lsdException w:name="List Table 4 Accent 3" w:uiPriority="49"/>
-    <w:lsdException w:name="List Table 5 Dark Accent 3" w:uiPriority="50"/>
-    <w:lsdException w:name="List Table 6 Colorful Accent 3" w:uiPriority="51"/>
-    <w:lsdException w:name="List Table 7 Colorful Accent 3" w:uiPriority="52"/>
-    <w:lsdException w:name="List Table 1 Light Accent 4" w:uiPriority="46"/>
-    <w:lsdException w:name="List Table 2 Accent 4" w:uiPriority="47"/>
-    <w:lsdException w:name="List Table 3 Accent 4" w:uiPriority="48"/>
-    <w:lsdException w:name="List Table 4 Accent 4" w:uiPriority="49"/>
-    <w:lsdException w:name="List Table 5 Dark Accent 4" w:uiPriority="50"/>
-    <w:lsdException w:name="List Table 6 Colorful Accent 4" w:uiPriority="51"/>
-    <w:lsdException w:name="List Table 7 Colorful Accent 4" w:uiPriority="52"/>
-    <w:lsdException w:name="List Table 1 Light Accent 5" w:uiPriority="46"/>
-    <w:lsdException w:name="List Table 2 Accent 5" w:uiPriority="47"/>
-    <w:lsdException w:name="List Table 3 Accent 5" w:uiPriority="48"/>
-    <w:lsdException w:name="List Table 4 Accent 5" w:uiPriority="49"/>
-    <w:lsdException w:name="List Table 5 Dark Accent 5" w:uiPriority="50"/>
-    <w:lsdException w:name="List Table 6 Colorful Accent 5" w:uiPriority="51"/>
-    <w:lsdException w:name="List Table 7 Colorful Accent 5" w:uiPriority="52"/>
-    <w:lsdException w:name="List Table 1 Light Accent 6" w:uiPriority="46"/>
-    <w:lsdException w:name="List Table 2 Accent 6" w:uiPriority="47"/>
-    <w:lsdException w:name="List Table 3 Accent 6" w:uiPriority="48"/>
-    <w:lsdException w:name="List Table 4 Accent 6" w:uiPriority="49"/>
-    <w:lsdException w:name="List Table 5 Dark Accent 6" w:uiPriority="50"/>
-    <w:lsdException w:name="List Table 6 Colorful Accent 6" w:uiPriority="51"/>
-    <w:lsdException w:name="List Table 7 Colorful Accent 6" w:uiPriority="52"/>
+  <w:latentStyles w:defLockedState="0" w:defUIPriority="99" w:defSemiHidden="1" w:defUnhideWhenUsed="1" w:defQFormat="0" w:count="267">
+    <w:lsdException w:name="Normal" w:semiHidden="0" w:uiPriority="0" w:unhideWhenUsed="0" w:qFormat="1"/>
+    <w:lsdException w:name="heading 1" w:semiHidden="0" w:uiPriority="9" w:unhideWhenUsed="0" w:qFormat="1"/>
+    <w:lsdException w:name="heading 2" w:uiPriority="9" w:qFormat="1"/>
+    <w:lsdException w:name="heading 3" w:uiPriority="9" w:qFormat="1"/>
+    <w:lsdException w:name="heading 4" w:uiPriority="9" w:qFormat="1"/>
+    <w:lsdException w:name="heading 5" w:uiPriority="9" w:qFormat="1"/>
+    <w:lsdException w:name="heading 6" w:uiPriority="9" w:qFormat="1"/>
+    <w:lsdException w:name="heading 7" w:uiPriority="9" w:qFormat="1"/>
+    <w:lsdException w:name="heading 8" w:uiPriority="9" w:qFormat="1"/>
+    <w:lsdException w:name="heading 9" w:uiPriority="9" w:qFormat="1"/>
+    <w:lsdException w:name="toc 1" w:uiPriority="39"/>
+    <w:lsdException w:name="toc 2" w:uiPriority="39"/>
+    <w:lsdException w:name="toc 3" w:uiPriority="39"/>
+    <w:lsdException w:name="toc 4" w:uiPriority="39"/>
+    <w:lsdException w:name="toc 5" w:uiPriority="39"/>
+    <w:lsdException w:name="toc 6" w:uiPriority="39"/>
+    <w:lsdException w:name="toc 7" w:uiPriority="39"/>
+    <w:lsdException w:name="toc 8" w:uiPriority="39"/>
+    <w:lsdException w:name="toc 9" w:uiPriority="39"/>
+    <w:lsdException w:name="caption" w:uiPriority="35" w:qFormat="1"/>
+    <w:lsdException w:name="Title" w:semiHidden="0" w:uiPriority="10" w:unhideWhenUsed="0" w:qFormat="1"/>
+    <w:lsdException w:name="Default Paragraph Font" w:uiPriority="1"/>
+    <w:lsdException w:name="Subtitle" w:semiHidden="0" w:uiPriority="11" w:unhideWhenUsed="0" w:qFormat="1"/>
+    <w:lsdException w:name="Strong" w:semiHidden="0" w:uiPriority="22" w:unhideWhenUsed="0" w:qFormat="1"/>
+    <w:lsdException w:name="Emphasis" w:semiHidden="0" w:uiPriority="20" w:unhideWhenUsed="0" w:qFormat="1"/>
+    <w:lsdException w:name="Table Grid" w:semiHidden="0" w:uiPriority="59" w:unhideWhenUsed="0"/>
+    <w:lsdException w:name="Placeholder Text" w:unhideWhenUsed="0"/>
+    <w:lsdException w:name="No Spacing" w:semiHidden="0" w:uiPriority="1" w:unhideWhenUsed="0" w:qFormat="1"/>
+    <w:lsdException w:name="Light Shading" w:semiHidden="0" w:uiPriority="60" w:unhideWhenUsed="0"/>
+    <w:lsdException w:name="Light List" w:semiHidden="0" w:uiPriority="61" w:unhideWhenUsed="0"/>
+    <w:lsdException w:name="Light Grid" w:semiHidden="0" w:uiPriority="62" w:unhideWhenUsed="0"/>
+    <w:lsdException w:name="Medium Shading 1" w:semiHidden="0" w:uiPriority="63" w:unhideWhenUsed="0"/>
+    <w:lsdException w:name="Medium Shading 2" w:semiHidden="0" w:uiPriority="64" w:unhideWhenUsed="0"/>
+    <w:lsdException w:name="Medium List 1" w:semiHidden="0" w:uiPriority="65" w:unhideWhenUsed="0"/>
+    <w:lsdException w:name="Medium List 2" w:semiHidden="0" w:uiPriority="66" w:unhideWhenUsed="0"/>
+    <w:lsdException w:name="Medium Grid 1" w:semiHidden="0" w:uiPriority="67" w:unhideWhenUsed="0"/>
+    <w:lsdException w:name="Medium Grid 2" w:semiHidden="0" w:uiPriority="68" w:unhideWhenUsed="0"/>
+    <w:lsdException w:name="Medium Grid 3" w:semiHidden="0" w:uiPriority="69" w:unhideWhenUsed="0"/>
+    <w:lsdException w:name="Dark List" w:semiHidden="0" w:uiPriority="70" w:unhideWhenUsed="0"/>
+    <w:lsdException w:name="Colorful Shading" w:semiHidden="0" w:uiPriority="71" w:unhideWhenUsed="0"/>
+    <w:lsdException w:name="Colorful List" w:semiHidden="0" w:uiPriority="72" w:unhideWhenUsed="0"/>
+    <w:lsdException w:name="Colorful Grid" w:semiHidden="0" w:uiPriority="73" w:unhideWhenUsed="0"/>
+    <w:lsdException w:name="Light Shading Accent 1" w:semiHidden="0" w:uiPriority="60" w:unhideWhenUsed="0"/>
+    <w:lsdException w:name="Light List Accent 1" w:semiHidden="0" w:uiPriority="61" w:unhideWhenUsed="0"/>
+    <w:lsdException w:name="Light Grid Accent 1" w:semiHidden="0" w:uiPriority="62" w:unhideWhenUsed="0"/>
+    <w:lsdException w:name="Medium Shading 1 Accent 1" w:semiHidden="0" w:uiPriority="63" w:unhideWhenUsed="0"/>
+    <w:lsdException w:name="Medium Shading 2 Accent 1" w:semiHidden="0" w:uiPriority="64" w:unhideWhenUsed="0"/>
+    <w:lsdException w:name="Medium List 1 Accent 1" w:semiHidden="0" w:uiPriority="65" w:unhideWhenUsed="0"/>
+    <w:lsdException w:name="Revision" w:unhideWhenUsed="0"/>
+    <w:lsdException w:name="List Paragraph" w:semiHidden="0" w:uiPriority="34" w:unhideWhenUsed="0" w:qFormat="1"/>
+    <w:lsdException w:name="Quote" w:semiHidden="0" w:uiPriority="29" w:unhideWhenUsed="0" w:qFormat="1"/>
+    <w:lsdException w:name="Intense Quote" w:semiHidden="0" w:uiPriority="30" w:unhideWhenUsed="0" w:qFormat="1"/>
+    <w:lsdException w:name="Medium List 2 Accent 1" w:semiHidden="0" w:uiPriority="66" w:unhideWhenUsed="0"/>
+    <w:lsdException w:name="Medium Grid 1 Accent 1" w:semiHidden="0" w:uiPriority="67" w:unhideWhenUsed="0"/>
+    <w:lsdException w:name="Medium Grid 2 Accent 1" w:semiHidden="0" w:uiPriority="68" w:unhideWhenUsed="0"/>
+    <w:lsdException w:name="Medium Grid 3 Accent 1" w:semiHidden="0" w:uiPriority="69" w:unhideWhenUsed="0"/>
+    <w:lsdException w:name="Dark List Accent 1" w:semiHidden="0" w:uiPriority="70" w:unhideWhenUsed="0"/>
+    <w:lsdException w:name="Colorful Shading Accent 1" w:semiHidden="0" w:uiPriority="71" w:unhideWhenUsed="0"/>
+    <w:lsdException w:name="Colorful List Accent 1" w:semiHidden="0" w:uiPriority="72" w:unhideWhenUsed="0"/>
+    <w:lsdException w:name="Colorful Grid Accent 1" w:semiHidden="0" w:uiPriority="73" w:unhideWhenUsed="0"/>
+    <w:lsdException w:name="Light Shading Accent 2" w:semiHidden="0" w:uiPriority="60" w:unhideWhenUsed="0"/>
+    <w:lsdException w:name="Light List Accent 2" w:semiHidden="0" w:uiPriority="61" w:unhideWhenUsed="0"/>
+    <w:lsdException w:name="Light Grid Accent 2" w:semiHidden="0" w:uiPriority="62" w:unhideWhenUsed="0"/>
+    <w:lsdException w:name="Medium Shading 1 Accent 2" w:semiHidden="0" w:uiPriority="63" w:unhideWhenUsed="0"/>
+    <w:lsdException w:name="Medium Shading 2 Accent 2" w:semiHidden="0" w:uiPriority="64" w:unhideWhenUsed="0"/>
+    <w:lsdException w:name="Medium List 1 Accent 2" w:semiHidden="0" w:uiPriority="65" w:unhideWhenUsed="0"/>
+    <w:lsdException w:name="Medium List 2 Accent 2" w:semiHidden="0" w:uiPriority="66" w:unhideWhenUsed="0"/>
+    <w:lsdException w:name="Medium Grid 1 Accent 2" w:semiHidden="0" w:uiPriority="67" w:unhideWhenUsed="0"/>
+    <w:lsdException w:name="Medium Grid 2 Accent 2" w:semiHidden="0" w:uiPriority="68" w:unhideWhenUsed="0"/>
+    <w:lsdException w:name="Medium Grid 3 Accent 2" w:semiHidden="0" w:uiPriority="69" w:unhideWhenUsed="0"/>
+    <w:lsdException w:name="Dark List Accent 2" w:semiHidden="0" w:uiPriority="70" w:unhideWhenUsed="0"/>
+    <w:lsdException w:name="Colorful Shading Accent 2" w:semiHidden="0" w:uiPriority="71" w:unhideWhenUsed="0"/>
+    <w:lsdException w:name="Colorful List Accent 2" w:semiHidden="0" w:uiPriority="72" w:unhideWhenUsed="0"/>
+    <w:lsdException w:name="Colorful Grid Accent 2" w:semiHidden="0" w:uiPriority="73" w:unhideWhenUsed="0"/>
+    <w:lsdException w:name="Light Shading Accent 3" w:semiHidden="0" w:uiPriority="60" w:unhideWhenUsed="0"/>
+    <w:lsdException w:name="Light List Accent 3" w:semiHidden="0" w:uiPriority="61" w:unhideWhenUsed="0"/>
+    <w:lsdException w:name="Light Grid Accent 3" w:semiHidden="0" w:uiPriority="62" w:unhideWhenUsed="0"/>
+    <w:lsdException w:name="Medium Shading 1 Accent 3" w:semiHidden="0" w:uiPriority="63" w:unhideWhenUsed="0"/>
+    <w:lsdException w:name="Medium Shading 2 Accent 3" w:semiHidden="0" w:uiPriority="64" w:unhideWhenUsed="0"/>
+    <w:lsdException w:name="Medium List 1 Accent 3" w:semiHidden="0" w:uiPriority="65" w:unhideWhenUsed="0"/>
+    <w:lsdException w:name="Medium List 2 Accent 3" w:semiHidden="0" w:uiPriority="66" w:unhideWhenUsed="0"/>
+    <w:lsdException w:name="Medium Grid 1 Accent 3" w:semiHidden="0" w:uiPriority="67" w:unhideWhenUsed="0"/>
+    <w:lsdException w:name="Medium Grid 2 Accent 3" w:semiHidden="0" w:uiPriority="68" w:unhideWhenUsed="0"/>
+    <w:lsdException w:name="Medium Grid 3 Accent 3" w:semiHidden="0" w:uiPriority="69" w:unhideWhenUsed="0"/>
+    <w:lsdException w:name="Dark List Accent 3" w:semiHidden="0" w:uiPriority="70" w:unhideWhenUsed="0"/>
+    <w:lsdException w:name="Colorful Shading Accent 3" w:semiHidden="0" w:uiPriority="71" w:unhideWhenUsed="0"/>
+    <w:lsdException w:name="Colorful List Accent 3" w:semiHidden="0" w:uiPriority="72" w:unhideWhenUsed="0"/>
+    <w:lsdException w:name="Colorful Grid Accent 3" w:semiHidden="0" w:uiPriority="73" w:unhideWhenUsed="0"/>
+    <w:lsdException w:name="Light Shading Accent 4" w:semiHidden="0" w:uiPriority="60" w:unhideWhenUsed="0"/>
+    <w:lsdException w:name="Light List Accent 4" w:semiHidden="0" w:uiPriority="61" w:unhideWhenUsed="0"/>
+    <w:lsdException w:name="Light Grid Accent 4" w:semiHidden="0" w:uiPriority="62" w:unhideWhenUsed="0"/>
+    <w:lsdException w:name="Medium Shading 1 Accent 4" w:semiHidden="0" w:uiPriority="63" w:unhideWhenUsed="0"/>
+    <w:lsdException w:name="Medium Shading 2 Accent 4" w:semiHidden="0" w:uiPriority="64" w:unhideWhenUsed="0"/>
+    <w:lsdException w:name="Medium List 1 Accent 4" w:semiHidden="0" w:uiPriority="65" w:unhideWhenUsed="0"/>
+    <w:lsdException w:name="Medium List 2 Accent 4" w:semiHidden="0" w:uiPriority="66" w:unhideWhenUsed="0"/>
+    <w:lsdException w:name="Medium Grid 1 Accent 4" w:semiHidden="0" w:uiPriority="67" w:unhideWhenUsed="0"/>
+    <w:lsdException w:name="Medium Grid 2 Accent 4" w:semiHidden="0" w:uiPriority="68" w:unhideWhenUsed="0"/>
+    <w:lsdException w:name="Medium Grid 3 Accent 4" w:semiHidden="0" w:uiPriority="69" w:unhideWhenUsed="0"/>
+    <w:lsdException w:name="Dark List Accent 4" w:semiHidden="0" w:uiPriority="70" w:unhideWhenUsed="0"/>
+    <w:lsdException w:name="Colorful Shading Accent 4" w:semiHidden="0" w:uiPriority="71" w:unhideWhenUsed="0"/>
+    <w:lsdException w:name="Colorful List Accent 4" w:semiHidden="0" w:uiPriority="72" w:unhideWhenUsed="0"/>
+    <w:lsdException w:name="Colorful Grid Accent 4" w:semiHidden="0" w:uiPriority="73" w:unhideWhenUsed="0"/>
+    <w:lsdException w:name="Light Shading Accent 5" w:semiHidden="0" w:uiPriority="60" w:unhideWhenUsed="0"/>
+    <w:lsdException w:name="Light List Accent 5" w:semiHidden="0" w:uiPriority="61" w:unhideWhenUsed="0"/>
+    <w:lsdException w:name="Light Grid Accent 5" w:semiHidden="0" w:uiPriority="62" w:unhideWhenUsed="0"/>
+    <w:lsdException w:name="Medium Shading 1 Accent 5" w:semiHidden="0" w:uiPriority="63" w:unhideWhenUsed="0"/>
+    <w:lsdException w:name="Medium Shading 2 Accent 5" w:semiHidden="0" w:uiPriority="64" w:unhideWhenUsed="0"/>
+    <w:lsdException w:name="Medium List 1 Accent 5" w:semiHidden="0" w:uiPriority="65" w:unhideWhenUsed="0"/>
+    <w:lsdException w:name="Medium List 2 Accent 5" w:semiHidden="0" w:uiPriority="66" w:unhideWhenUsed="0"/>
+    <w:lsdException w:name="Medium Grid 1 Accent 5" w:semiHidden="0" w:uiPriority="67" w:unhideWhenUsed="0"/>
+    <w:lsdException w:name="Medium Grid 2 Accent 5" w:semiHidden="0" w:uiPriority="68" w:unhideWhenUsed="0"/>
+    <w:lsdException w:name="Medium Grid 3 Accent 5" w:semiHidden="0" w:uiPriority="69" w:unhideWhenUsed="0"/>
+    <w:lsdException w:name="Dark List Accent 5" w:semiHidden="0" w:uiPriority="70" w:unhideWhenUsed="0"/>
+    <w:lsdException w:name="Colorful Shading Accent 5" w:semiHidden="0" w:uiPriority="71" w:unhideWhenUsed="0"/>
+    <w:lsdException w:name="Colorful List Accent 5" w:semiHidden="0" w:uiPriority="72" w:unhideWhenUsed="0"/>
+    <w:lsdException w:name="Colorful Grid Accent 5" w:semiHidden="0" w:uiPriority="73" w:unhideWhenUsed="0"/>
+    <w:lsdException w:name="Light Shading Accent 6" w:semiHidden="0" w:uiPriority="60" w:unhideWhenUsed="0"/>
+    <w:lsdException w:name="Light List Accent 6" w:semiHidden="0" w:uiPriority="61" w:unhideWhenUsed="0"/>
+    <w:lsdException w:name="Light Grid Accent 6" w:semiHidden="0" w:uiPriority="62" w:unhideWhenUsed="0"/>
+    <w:lsdException w:name="Medium Shading 1 Accent 6" w:semiHidden="0" w:uiPriority="63" w:unhideWhenUsed="0"/>
+    <w:lsdException w:name="Medium Shading 2 Accent 6" w:semiHidden="0" w:uiPriority="64" w:unhideWhenUsed="0"/>
+    <w:lsdException w:name="Medium List 1 Accent 6" w:semiHidden="0" w:uiPriority="65" w:unhideWhenUsed="0"/>
+    <w:lsdException w:name="Medium List 2 Accent 6" w:semiHidden="0" w:uiPriority="66" w:unhideWhenUsed="0"/>
+    <w:lsdException w:name="Medium Grid 1 Accent 6" w:semiHidden="0" w:uiPriority="67" w:unhideWhenUsed="0"/>
+    <w:lsdException w:name="Medium Grid 2 Accent 6" w:semiHidden="0" w:uiPriority="68" w:unhideWhenUsed="0"/>
+    <w:lsdException w:name="Medium Grid 3 Accent 6" w:semiHidden="0" w:uiPriority="69" w:unhideWhenUsed="0"/>
+    <w:lsdException w:name="Dark List Accent 6" w:semiHidden="0" w:uiPriority="70" w:unhideWhenUsed="0"/>
+    <w:lsdException w:name="Colorful Shading Accent 6" w:semiHidden="0" w:uiPriority="71" w:unhideWhenUsed="0"/>
+    <w:lsdException w:name="Colorful List Accent 6" w:semiHidden="0" w:uiPriority="72" w:unhideWhenUsed="0"/>
+    <w:lsdException w:name="Colorful Grid Accent 6" w:semiHidden="0" w:uiPriority="73" w:unhideWhenUsed="0"/>
+    <w:lsdException w:name="Subtle Emphasis" w:semiHidden="0" w:uiPriority="19" w:unhideWhenUsed="0" w:qFormat="1"/>
+    <w:lsdException w:name="Intense Emphasis" w:semiHidden="0" w:uiPriority="21" w:unhideWhenUsed="0" w:qFormat="1"/>
+    <w:lsdException w:name="Subtle Reference" w:semiHidden="0" w:uiPriority="31" w:unhideWhenUsed="0" w:qFormat="1"/>
+    <w:lsdException w:name="Intense Reference" w:semiHidden="0" w:uiPriority="32" w:unhideWhenUsed="0" w:qFormat="1"/>
+    <w:lsdException w:name="Book Title" w:semiHidden="0" w:uiPriority="33" w:unhideWhenUsed="0" w:qFormat="1"/>
+    <w:lsdException w:name="Bibliography" w:uiPriority="37"/>
+    <w:lsdException w:name="TOC Heading" w:uiPriority="39" w:qFormat="1"/>
+  </w:latentStyles>
+  <w:style w:type="paragraph" w:default="1" w:styleId="Normal">
+    <w:name w:val="Normal"/>
+    <w:qFormat/>
+  </w:style>
+  <w:style w:type="character" w:default="1" w:styleId="DefaultParagraphFont">
+    <w:name w:val="Default Paragraph Font"/>
+    <w:uiPriority w:val="1"/>
+    <w:semiHidden/>
+    <w:unhideWhenUsed/>
+  </w:style>
+  <w:style w:type="table" w:default="1" w:styleId="TableNormal">
+    <w:name w:val="Normal Table"/>
+    <w:uiPriority w:val="99"/>
+    <w:semiHidden/>
+    <w:unhideWhenUsed/>
+    <w:tblPr>
+      <w:tblInd w:w="0" w:type="dxa"/>
+      <w:tblCellMar>
+        <w:top w:w="0" w:type="dxa"/>
+        <w:left w:w="108" w:type="dxa"/>
+        <w:bottom w:w="0" w:type="dxa"/>
+        <w:right w:w="108" w:type="dxa"/>
+      </w:tblCellMar>
+    </w:tblPr>
+  </w:style>
+  <w:style w:type="numbering" w:default="1" w:styleId="NoList">
+    <w:name w:val="No List"/>
+    <w:uiPriority w:val="99"/>
+    <w:semiHidden/>
+    <w:unhideWhenUsed/>
+  </w:style>
+  <w:style w:type="paragraph" w:styleId="ListParagraph">
+    <w:name w:val="List Paragraph"/>
+    <w:basedOn w:val="Normal"/>
+    <w:uiPriority w:val="34"/>
+    <w:qFormat/>
+    <w:rsid w:val="007A7B9B"/>
+    <w:pPr>
+      <w:ind w:left="720"/>
+      <w:contextualSpacing/>
+    </w:pPr>
+  </w:style>
+  <w:style w:type="character" w:styleId="Hyperlink">
+    <w:name w:val="Hyperlink"/>
+    <w:basedOn w:val="DefaultParagraphFont"/>
+    <w:uiPriority w:val="99"/>
+    <w:unhideWhenUsed/>
+    <w:rsid w:val="00DD7B85"/>
+    <w:rPr>
+      <w:color w:val="0000FF" w:themeColor="hyperlink"/>
+      <w:u w:val="single"/>
+    </w:rPr>
+  </w:style>
+  <w:style w:type="paragraph" w:styleId="Header">
+    <w:name w:val="header"/>
+    <w:basedOn w:val="Normal"/>
+    <w:link w:val="HeaderChar"/>
+    <w:uiPriority w:val="99"/>
+    <w:unhideWhenUsed/>
+    <w:rsid w:val="00DD7B85"/>
+    <w:pPr>
+      <w:tabs>
+        <w:tab w:val="center" w:pos="4680"/>
+        <w:tab w:val="right" w:pos="9360"/>
+      </w:tabs>
+      <w:spacing w:after="0" w:line="240" w:lineRule="auto"/>
+    </w:pPr>
+  </w:style>
+  <w:style w:type="character" w:customStyle="1" w:styleId="HeaderChar">
+    <w:name w:val="Header Char"/>
+    <w:basedOn w:val="DefaultParagraphFont"/>
+    <w:link w:val="Header"/>
+    <w:uiPriority w:val="99"/>
+    <w:rsid w:val="00DD7B85"/>
+  </w:style>
+  <w:style w:type="paragraph" w:styleId="Footer">
+    <w:name w:val="footer"/>
+    <w:basedOn w:val="Normal"/>
+    <w:link w:val="FooterChar"/>
+    <w:uiPriority w:val="99"/>
+    <w:unhideWhenUsed/>
+    <w:rsid w:val="00DD7B85"/>
+    <w:pPr>
+      <w:tabs>
+        <w:tab w:val="center" w:pos="4680"/>
+        <w:tab w:val="right" w:pos="9360"/>
+      </w:tabs>
+      <w:spacing w:after="0" w:line="240" w:lineRule="auto"/>
+    </w:pPr>
+  </w:style>
+  <w:style w:type="character" w:customStyle="1" w:styleId="FooterChar">
+    <w:name w:val="Footer Char"/>
+    <w:basedOn w:val="DefaultParagraphFont"/>
+    <w:link w:val="Footer"/>
+    <w:uiPriority w:val="99"/>
+    <w:rsid w:val="00DD7B85"/>
+  </w:style>
+  <w:style w:type="paragraph" w:styleId="BalloonText">
+    <w:name w:val="Balloon Text"/>
+    <w:basedOn w:val="Normal"/>
+    <w:link w:val="BalloonTextChar"/>
+    <w:uiPriority w:val="99"/>
+    <w:semiHidden/>
+    <w:unhideWhenUsed/>
+    <w:rsid w:val="002B2B5B"/>
+    <w:pPr>
+      <w:spacing w:after="0" w:line="240" w:lineRule="auto"/>
+    </w:pPr>
+    <w:rPr>
+      <w:rFonts w:ascii="Tahoma" w:hAnsi="Tahoma" w:cs="Tahoma"/>
+      <w:sz w:val="16"/>
+      <w:szCs w:val="16"/>
+    </w:rPr>
+  </w:style>
+  <w:style w:type="character" w:customStyle="1" w:styleId="BalloonTextChar">
+    <w:name w:val="Balloon Text Char"/>
+    <w:basedOn w:val="DefaultParagraphFont"/>
+    <w:link w:val="BalloonText"/>
+    <w:uiPriority w:val="99"/>
+    <w:semiHidden/>
+    <w:rsid w:val="002B2B5B"/>
+    <w:rPr>
+      <w:rFonts w:ascii="Tahoma" w:hAnsi="Tahoma" w:cs="Tahoma"/>
+      <w:sz w:val="16"/>
+      <w:szCs w:val="16"/>
+    </w:rPr>
+  </w:style>
+</w:styles>
+</file>
+
+<file path=word/stylesWithEffects.xml><?xml version="1.0" encoding="utf-8"?>
+<w:styles xmlns:wpc="http://schemas.microsoft.com/office/word/2010/wordprocessingCanvas" xmlns:mc="http://schemas.openxmlformats.org/markup-compatibility/2006" xmlns:o="urn:schemas-microsoft-com:office:office" xmlns:r="http://schemas.openxmlformats.org/officeDocument/2006/relationships" xmlns:m="http://schemas.openxmlformats.org/officeDocument/2006/math" xmlns:v="urn:schemas-microsoft-com:vml" xmlns:wp14="http://schemas.microsoft.com/office/word/2010/wordprocessingDrawing" xmlns:wp="http://schemas.openxmlformats.org/drawingml/2006/wordprocessingDrawing" xmlns:w10="urn:schemas-microsoft-com:office:word" xmlns:w="http://schemas.openxmlformats.org/wordprocessingml/2006/main" xmlns:w14="http://schemas.microsoft.com/office/word/2010/wordml" xmlns:wpg="http://schemas.microsoft.com/office/word/2010/wordprocessingGroup" xmlns:wpi="http://schemas.microsoft.com/office/word/2010/wordprocessingInk" xmlns:wne="http://schemas.microsoft.com/office/word/2006/wordml" xmlns:wps="http://schemas.microsoft.com/office/word/2010/wordprocessingShape" mc:Ignorable="w14 wp14">
+  <w:docDefaults>
+    <w:rPrDefault>
+      <w:rPr>
+        <w:rFonts w:asciiTheme="minorHAnsi" w:eastAsiaTheme="minorHAnsi" w:hAnsiTheme="minorHAnsi" w:cstheme="minorBidi"/>
+        <w:sz w:val="22"/>
+        <w:szCs w:val="22"/>
+        <w:lang w:val="en-CA" w:eastAsia="en-US" w:bidi="ar-SA"/>
+      </w:rPr>
+    </w:rPrDefault>
+    <w:pPrDefault>
+      <w:pPr>
+        <w:spacing w:after="200" w:line="276" w:lineRule="auto"/>
+      </w:pPr>
+    </w:pPrDefault>
+  </w:docDefaults>
+  <w:latentStyles w:defLockedState="0" w:defUIPriority="99" w:defSemiHidden="1" w:defUnhideWhenUsed="1" w:defQFormat="0" w:count="267">
+    <w:lsdException w:name="Normal" w:semiHidden="0" w:uiPriority="0" w:unhideWhenUsed="0" w:qFormat="1"/>
+    <w:lsdException w:name="heading 1" w:semiHidden="0" w:uiPriority="9" w:unhideWhenUsed="0" w:qFormat="1"/>
+    <w:lsdException w:name="heading 2" w:uiPriority="9" w:qFormat="1"/>
+    <w:lsdException w:name="heading 3" w:uiPriority="9" w:qFormat="1"/>
+    <w:lsdException w:name="heading 4" w:uiPriority="9" w:qFormat="1"/>
+    <w:lsdException w:name="heading 5" w:uiPriority="9" w:qFormat="1"/>
+    <w:lsdException w:name="heading 6" w:uiPriority="9" w:qFormat="1"/>
+    <w:lsdException w:name="heading 7" w:uiPriority="9" w:qFormat="1"/>
+    <w:lsdException w:name="heading 8" w:uiPriority="9" w:qFormat="1"/>
+    <w:lsdException w:name="heading 9" w:uiPriority="9" w:qFormat="1"/>
+    <w:lsdException w:name="toc 1" w:uiPriority="39"/>
+    <w:lsdException w:name="toc 2" w:uiPriority="39"/>
+    <w:lsdException w:name="toc 3" w:uiPriority="39"/>
+    <w:lsdException w:name="toc 4" w:uiPriority="39"/>
+    <w:lsdException w:name="toc 5" w:uiPriority="39"/>
+    <w:lsdException w:name="toc 6" w:uiPriority="39"/>
+    <w:lsdException w:name="toc 7" w:uiPriority="39"/>
+    <w:lsdException w:name="toc 8" w:uiPriority="39"/>
+    <w:lsdException w:name="toc 9" w:uiPriority="39"/>
+    <w:lsdException w:name="caption" w:uiPriority="35" w:qFormat="1"/>
+    <w:lsdException w:name="Title" w:semiHidden="0" w:uiPriority="10" w:unhideWhenUsed="0" w:qFormat="1"/>
+    <w:lsdException w:name="Default Paragraph Font" w:uiPriority="1"/>
+    <w:lsdException w:name="Subtitle" w:semiHidden="0" w:uiPriority="11" w:unhideWhenUsed="0" w:qFormat="1"/>
+    <w:lsdException w:name="Strong" w:semiHidden="0" w:uiPriority="22" w:unhideWhenUsed="0" w:qFormat="1"/>
+    <w:lsdException w:name="Emphasis" w:semiHidden="0" w:uiPriority="20" w:unhideWhenUsed="0" w:qFormat="1"/>
+    <w:lsdException w:name="Table Grid" w:semiHidden="0" w:uiPriority="59" w:unhideWhenUsed="0"/>
+    <w:lsdException w:name="Placeholder Text" w:unhideWhenUsed="0"/>
+    <w:lsdException w:name="No Spacing" w:semiHidden="0" w:uiPriority="1" w:unhideWhenUsed="0" w:qFormat="1"/>
+    <w:lsdException w:name="Light Shading" w:semiHidden="0" w:uiPriority="60" w:unhideWhenUsed="0"/>
+    <w:lsdException w:name="Light List" w:semiHidden="0" w:uiPriority="61" w:unhideWhenUsed="0"/>
+    <w:lsdException w:name="Light Grid" w:semiHidden="0" w:uiPriority="62" w:unhideWhenUsed="0"/>
+    <w:lsdException w:name="Medium Shading 1" w:semiHidden="0" w:uiPriority="63" w:unhideWhenUsed="0"/>
+    <w:lsdException w:name="Medium Shading 2" w:semiHidden="0" w:uiPriority="64" w:unhideWhenUsed="0"/>
+    <w:lsdException w:name="Medium List 1" w:semiHidden="0" w:uiPriority="65" w:unhideWhenUsed="0"/>
+    <w:lsdException w:name="Medium List 2" w:semiHidden="0" w:uiPriority="66" w:unhideWhenUsed="0"/>
+    <w:lsdException w:name="Medium Grid 1" w:semiHidden="0" w:uiPriority="67" w:unhideWhenUsed="0"/>
+    <w:lsdException w:name="Medium Grid 2" w:semiHidden="0" w:uiPriority="68" w:unhideWhenUsed="0"/>
+    <w:lsdException w:name="Medium Grid 3" w:semiHidden="0" w:uiPriority="69" w:unhideWhenUsed="0"/>
+    <w:lsdException w:name="Dark List" w:semiHidden="0" w:uiPriority="70" w:unhideWhenUsed="0"/>
+    <w:lsdException w:name="Colorful Shading" w:semiHidden="0" w:uiPriority="71" w:unhideWhenUsed="0"/>
+    <w:lsdException w:name="Colorful List" w:semiHidden="0" w:uiPriority="72" w:unhideWhenUsed="0"/>
+    <w:lsdException w:name="Colorful Grid" w:semiHidden="0" w:uiPriority="73" w:unhideWhenUsed="0"/>
+    <w:lsdException w:name="Light Shading Accent 1" w:semiHidden="0" w:uiPriority="60" w:unhideWhenUsed="0"/>
+    <w:lsdException w:name="Light List Accent 1" w:semiHidden="0" w:uiPriority="61" w:unhideWhenUsed="0"/>
+    <w:lsdException w:name="Light Grid Accent 1" w:semiHidden="0" w:uiPriority="62" w:unhideWhenUsed="0"/>
+    <w:lsdException w:name="Medium Shading 1 Accent 1" w:semiHidden="0" w:uiPriority="63" w:unhideWhenUsed="0"/>
+    <w:lsdException w:name="Medium Shading 2 Accent 1" w:semiHidden="0" w:uiPriority="64" w:unhideWhenUsed="0"/>
+    <w:lsdException w:name="Medium List 1 Accent 1" w:semiHidden="0" w:uiPriority="65" w:unhideWhenUsed="0"/>
+    <w:lsdException w:name="Revision" w:unhideWhenUsed="0"/>
+    <w:lsdException w:name="List Paragraph" w:semiHidden="0" w:uiPriority="34" w:unhideWhenUsed="0" w:qFormat="1"/>
+    <w:lsdException w:name="Quote" w:semiHidden="0" w:uiPriority="29" w:unhideWhenUsed="0" w:qFormat="1"/>
+    <w:lsdException w:name="Intense Quote" w:semiHidden="0" w:uiPriority="30" w:unhideWhenUsed="0" w:qFormat="1"/>
+    <w:lsdException w:name="Medium List 2 Accent 1" w:semiHidden="0" w:uiPriority="66" w:unhideWhenUsed="0"/>
+    <w:lsdException w:name="Medium Grid 1 Accent 1" w:semiHidden="0" w:uiPriority="67" w:unhideWhenUsed="0"/>
+    <w:lsdException w:name="Medium Grid 2 Accent 1" w:semiHidden="0" w:uiPriority="68" w:unhideWhenUsed="0"/>
+    <w:lsdException w:name="Medium Grid 3 Accent 1" w:semiHidden="0" w:uiPriority="69" w:unhideWhenUsed="0"/>
+    <w:lsdException w:name="Dark List Accent 1" w:semiHidden="0" w:uiPriority="70" w:unhideWhenUsed="0"/>
+    <w:lsdException w:name="Colorful Shading Accent 1" w:semiHidden="0" w:uiPriority="71" w:unhideWhenUsed="0"/>
+    <w:lsdException w:name="Colorful List Accent 1" w:semiHidden="0" w:uiPriority="72" w:unhideWhenUsed="0"/>
+    <w:lsdException w:name="Colorful Grid Accent 1" w:semiHidden="0" w:uiPriority="73" w:unhideWhenUsed="0"/>
+    <w:lsdException w:name="Light Shading Accent 2" w:semiHidden="0" w:uiPriority="60" w:unhideWhenUsed="0"/>
+    <w:lsdException w:name="Light List Accent 2" w:semiHidden="0" w:uiPriority="61" w:unhideWhenUsed="0"/>
+    <w:lsdException w:name="Light Grid Accent 2" w:semiHidden="0" w:uiPriority="62" w:unhideWhenUsed="0"/>
+    <w:lsdException w:name="Medium Shading 1 Accent 2" w:semiHidden="0" w:uiPriority="63" w:unhideWhenUsed="0"/>
+    <w:lsdException w:name="Medium Shading 2 Accent 2" w:semiHidden="0" w:uiPriority="64" w:unhideWhenUsed="0"/>
+    <w:lsdException w:name="Medium List 1 Accent 2" w:semiHidden="0" w:uiPriority="65" w:unhideWhenUsed="0"/>
+    <w:lsdException w:name="Medium List 2 Accent 2" w:semiHidden="0" w:uiPriority="66" w:unhideWhenUsed="0"/>
+    <w:lsdException w:name="Medium Grid 1 Accent 2" w:semiHidden="0" w:uiPriority="67" w:unhideWhenUsed="0"/>
+    <w:lsdException w:name="Medium Grid 2 Accent 2" w:semiHidden="0" w:uiPriority="68" w:unhideWhenUsed="0"/>
+    <w:lsdException w:name="Medium Grid 3 Accent 2" w:semiHidden="0" w:uiPriority="69" w:unhideWhenUsed="0"/>
+    <w:lsdException w:name="Dark List Accent 2" w:semiHidden="0" w:uiPriority="70" w:unhideWhenUsed="0"/>
+    <w:lsdException w:name="Colorful Shading Accent 2" w:semiHidden="0" w:uiPriority="71" w:unhideWhenUsed="0"/>
+    <w:lsdException w:name="Colorful List Accent 2" w:semiHidden="0" w:uiPriority="72" w:unhideWhenUsed="0"/>
+    <w:lsdException w:name="Colorful Grid Accent 2" w:semiHidden="0" w:uiPriority="73" w:unhideWhenUsed="0"/>
+    <w:lsdException w:name="Light Shading Accent 3" w:semiHidden="0" w:uiPriority="60" w:unhideWhenUsed="0"/>
+    <w:lsdException w:name="Light List Accent 3" w:semiHidden="0" w:uiPriority="61" w:unhideWhenUsed="0"/>
+    <w:lsdException w:name="Light Grid Accent 3" w:semiHidden="0" w:uiPriority="62" w:unhideWhenUsed="0"/>
+    <w:lsdException w:name="Medium Shading 1 Accent 3" w:semiHidden="0" w:uiPriority="63" w:unhideWhenUsed="0"/>
+    <w:lsdException w:name="Medium Shading 2 Accent 3" w:semiHidden="0" w:uiPriority="64" w:unhideWhenUsed="0"/>
+    <w:lsdException w:name="Medium List 1 Accent 3" w:semiHidden="0" w:uiPriority="65" w:unhideWhenUsed="0"/>
+    <w:lsdException w:name="Medium List 2 Accent 3" w:semiHidden="0" w:uiPriority="66" w:unhideWhenUsed="0"/>
+    <w:lsdException w:name="Medium Grid 1 Accent 3" w:semiHidden="0" w:uiPriority="67" w:unhideWhenUsed="0"/>
+    <w:lsdException w:name="Medium Grid 2 Accent 3" w:semiHidden="0" w:uiPriority="68" w:unhideWhenUsed="0"/>
+    <w:lsdException w:name="Medium Grid 3 Accent 3" w:semiHidden="0" w:uiPriority="69" w:unhideWhenUsed="0"/>
+    <w:lsdException w:name="Dark List Accent 3" w:semiHidden="0" w:uiPriority="70" w:unhideWhenUsed="0"/>
+    <w:lsdException w:name="Colorful Shading Accent 3" w:semiHidden="0" w:uiPriority="71" w:unhideWhenUsed="0"/>
+    <w:lsdException w:name="Colorful List Accent 3" w:semiHidden="0" w:uiPriority="72" w:unhideWhenUsed="0"/>
+    <w:lsdException w:name="Colorful Grid Accent 3" w:semiHidden="0" w:uiPriority="73" w:unhideWhenUsed="0"/>
+    <w:lsdException w:name="Light Shading Accent 4" w:semiHidden="0" w:uiPriority="60" w:unhideWhenUsed="0"/>
+    <w:lsdException w:name="Light List Accent 4" w:semiHidden="0" w:uiPriority="61" w:unhideWhenUsed="0"/>
+    <w:lsdException w:name="Light Grid Accent 4" w:semiHidden="0" w:uiPriority="62" w:unhideWhenUsed="0"/>
+    <w:lsdException w:name="Medium Shading 1 Accent 4" w:semiHidden="0" w:uiPriority="63" w:unhideWhenUsed="0"/>
+    <w:lsdException w:name="Medium Shading 2 Accent 4" w:semiHidden="0" w:uiPriority="64" w:unhideWhenUsed="0"/>
+    <w:lsdException w:name="Medium List 1 Accent 4" w:semiHidden="0" w:uiPriority="65" w:unhideWhenUsed="0"/>
+    <w:lsdException w:name="Medium List 2 Accent 4" w:semiHidden="0" w:uiPriority="66" w:unhideWhenUsed="0"/>
+    <w:lsdException w:name="Medium Grid 1 Accent 4" w:semiHidden="0" w:uiPriority="67" w:unhideWhenUsed="0"/>
+    <w:lsdException w:name="Medium Grid 2 Accent 4" w:semiHidden="0" w:uiPriority="68" w:unhideWhenUsed="0"/>
+    <w:lsdException w:name="Medium Grid 3 Accent 4" w:semiHidden="0" w:uiPriority="69" w:unhideWhenUsed="0"/>
+    <w:lsdException w:name="Dark List Accent 4" w:semiHidden="0" w:uiPriority="70" w:unhideWhenUsed="0"/>
+    <w:lsdException w:name="Colorful Shading Accent 4" w:semiHidden="0" w:uiPriority="71" w:unhideWhenUsed="0"/>
+    <w:lsdException w:name="Colorful List Accent 4" w:semiHidden="0" w:uiPriority="72" w:unhideWhenUsed="0"/>
+    <w:lsdException w:name="Colorful Grid Accent 4" w:semiHidden="0" w:uiPriority="73" w:unhideWhenUsed="0"/>
+    <w:lsdException w:name="Light Shading Accent 5" w:semiHidden="0" w:uiPriority="60" w:unhideWhenUsed="0"/>
+    <w:lsdException w:name="Light List Accent 5" w:semiHidden="0" w:uiPriority="61" w:unhideWhenUsed="0"/>
+    <w:lsdException w:name="Light Grid Accent 5" w:semiHidden="0" w:uiPriority="62" w:unhideWhenUsed="0"/>
+    <w:lsdException w:name="Medium Shading 1 Accent 5" w:semiHidden="0" w:uiPriority="63" w:unhideWhenUsed="0"/>
+    <w:lsdException w:name="Medium Shading 2 Accent 5" w:semiHidden="0" w:uiPriority="64" w:unhideWhenUsed="0"/>
+    <w:lsdException w:name="Medium List 1 Accent 5" w:semiHidden="0" w:uiPriority="65" w:unhideWhenUsed="0"/>
+    <w:lsdException w:name="Medium List 2 Accent 5" w:semiHidden="0" w:uiPriority="66" w:unhideWhenUsed="0"/>
+    <w:lsdException w:name="Medium Grid 1 Accent 5" w:semiHidden="0" w:uiPriority="67" w:unhideWhenUsed="0"/>
+    <w:lsdException w:name="Medium Grid 2 Accent 5" w:semiHidden="0" w:uiPriority="68" w:unhideWhenUsed="0"/>
+    <w:lsdException w:name="Medium Grid 3 Accent 5" w:semiHidden="0" w:uiPriority="69" w:unhideWhenUsed="0"/>
+    <w:lsdException w:name="Dark List Accent 5" w:semiHidden="0" w:uiPriority="70" w:unhideWhenUsed="0"/>
+    <w:lsdException w:name="Colorful Shading Accent 5" w:semiHidden="0" w:uiPriority="71" w:unhideWhenUsed="0"/>
+    <w:lsdException w:name="Colorful List Accent 5" w:semiHidden="0" w:uiPriority="72" w:unhideWhenUsed="0"/>
+    <w:lsdException w:name="Colorful Grid Accent 5" w:semiHidden="0" w:uiPriority="73" w:unhideWhenUsed="0"/>
+    <w:lsdException w:name="Light Shading Accent 6" w:semiHidden="0" w:uiPriority="60" w:unhideWhenUsed="0"/>
+    <w:lsdException w:name="Light List Accent 6" w:semiHidden="0" w:uiPriority="61" w:unhideWhenUsed="0"/>
+    <w:lsdException w:name="Light Grid Accent 6" w:semiHidden="0" w:uiPriority="62" w:unhideWhenUsed="0"/>
+    <w:lsdException w:name="Medium Shading 1 Accent 6" w:semiHidden="0" w:uiPriority="63" w:unhideWhenUsed="0"/>
+    <w:lsdException w:name="Medium Shading 2 Accent 6" w:semiHidden="0" w:uiPriority="64" w:unhideWhenUsed="0"/>
+    <w:lsdException w:name="Medium List 1 Accent 6" w:semiHidden="0" w:uiPriority="65" w:unhideWhenUsed="0"/>
+    <w:lsdException w:name="Medium List 2 Accent 6" w:semiHidden="0" w:uiPriority="66" w:unhideWhenUsed="0"/>
+    <w:lsdException w:name="Medium Grid 1 Accent 6" w:semiHidden="0" w:uiPriority="67" w:unhideWhenUsed="0"/>
+    <w:lsdException w:name="Medium Grid 2 Accent 6" w:semiHidden="0" w:uiPriority="68" w:unhideWhenUsed="0"/>
+    <w:lsdException w:name="Medium Grid 3 Accent 6" w:semiHidden="0" w:uiPriority="69" w:unhideWhenUsed="0"/>
+    <w:lsdException w:name="Dark List Accent 6" w:semiHidden="0" w:uiPriority="70" w:unhideWhenUsed="0"/>
+    <w:lsdException w:name="Colorful Shading Accent 6" w:semiHidden="0" w:uiPriority="71" w:unhideWhenUsed="0"/>
+    <w:lsdException w:name="Colorful List Accent 6" w:semiHidden="0" w:uiPriority="72" w:unhideWhenUsed="0"/>
+    <w:lsdException w:name="Colorful Grid Accent 6" w:semiHidden="0" w:uiPriority="73" w:unhideWhenUsed="0"/>
+    <w:lsdException w:name="Subtle Emphasis" w:semiHidden="0" w:uiPriority="19" w:unhideWhenUsed="0" w:qFormat="1"/>
+    <w:lsdException w:name="Intense Emphasis" w:semiHidden="0" w:uiPriority="21" w:unhideWhenUsed="0" w:qFormat="1"/>
+    <w:lsdException w:name="Subtle Reference" w:semiHidden="0" w:uiPriority="31" w:unhideWhenUsed="0" w:qFormat="1"/>
+    <w:lsdException w:name="Intense Reference" w:semiHidden="0" w:uiPriority="32" w:unhideWhenUsed="0" w:qFormat="1"/>
+    <w:lsdException w:name="Book Title" w:semiHidden="0" w:uiPriority="33" w:unhideWhenUsed="0" w:qFormat="1"/>
+    <w:lsdException w:name="Bibliography" w:uiPriority="37"/>
+    <w:lsdException w:name="TOC Heading" w:uiPriority="39" w:qFormat="1"/>
   </w:latentStyles>
   <w:style w:type="paragraph" w:default="1" w:styleId="Normal">
     <w:name w:val="Normal"/>
@@ -1705,7 +1815,7 @@
 </file>
 
 <file path=customXml/itemProps1.xml><?xml version="1.0" encoding="utf-8"?>
-<ds:datastoreItem xmlns:ds="http://schemas.openxmlformats.org/officeDocument/2006/customXml" ds:itemID="{06D6C4EF-B38C-4886-BDF9-E9F5C6448429}">
+<ds:datastoreItem xmlns:ds="http://schemas.openxmlformats.org/officeDocument/2006/customXml" ds:itemID="{F7CB5EE0-89EA-4C0B-9787-449A07904122}">
   <ds:schemaRefs>
     <ds:schemaRef ds:uri="http://schemas.openxmlformats.org/officeDocument/2006/bibliography"/>
   </ds:schemaRefs>

</xml_diff>